<commit_message>
additional formatting tweaks to .docx files
</commit_message>
<xml_diff>
--- a/paper/MB1T_supplement_edited_for_submission.docx
+++ b/paper/MB1T_supplement_edited_for_submission.docx
@@ -1861,12 +1861,12 @@
       <w:pPr>
         <w:pStyle w:val="Heading2"/>
       </w:pPr>
-      <w:bookmarkStart w:id="2" w:name="X9132037c9c471ccc01bc1d78d28b1cc18b999cb"/>
-      <w:bookmarkStart w:id="3" w:name="_Toc144687105"/>
+      <w:bookmarkStart w:id="2" w:name="_Toc144687105"/>
+      <w:bookmarkStart w:id="3" w:name="X9132037c9c471ccc01bc1d78d28b1cc18b999cb"/>
       <w:r>
         <w:t>S1.1. Deviations from the preregistration</w:t>
       </w:r>
-      <w:bookmarkEnd w:id="3"/>
+      <w:bookmarkEnd w:id="2"/>
     </w:p>
     <w:p>
       <w:pPr>
@@ -2010,13 +2010,13 @@
       <w:pPr>
         <w:pStyle w:val="Heading2"/>
       </w:pPr>
-      <w:bookmarkStart w:id="4" w:name="s1.2.-additional-notes"/>
-      <w:bookmarkStart w:id="5" w:name="_Toc144687106"/>
-      <w:bookmarkEnd w:id="2"/>
+      <w:bookmarkStart w:id="4" w:name="_Toc144687106"/>
+      <w:bookmarkStart w:id="5" w:name="s1.2.-additional-notes"/>
+      <w:bookmarkEnd w:id="3"/>
       <w:r>
         <w:t>S1.2. Additional notes</w:t>
       </w:r>
-      <w:bookmarkEnd w:id="5"/>
+      <w:bookmarkEnd w:id="4"/>
     </w:p>
     <w:p>
       <w:pPr>
@@ -2574,22 +2574,22 @@
       <w:pPr>
         <w:pStyle w:val="Heading1"/>
       </w:pPr>
-      <w:bookmarkStart w:id="6" w:name="X76b3b31bf2ad0fe00c07dd1b00cfef127240dba"/>
-      <w:bookmarkStart w:id="7" w:name="_Toc144687107"/>
+      <w:bookmarkStart w:id="6" w:name="_Toc144687107"/>
+      <w:bookmarkStart w:id="7" w:name="X76b3b31bf2ad0fe00c07dd1b00cfef127240dba"/>
       <w:bookmarkEnd w:id="0"/>
-      <w:bookmarkEnd w:id="4"/>
+      <w:bookmarkEnd w:id="5"/>
       <w:r>
         <w:lastRenderedPageBreak/>
         <w:t>S2. Secondary analyses investigating possible moderating variables</w:t>
       </w:r>
-      <w:bookmarkEnd w:id="7"/>
+      <w:bookmarkEnd w:id="6"/>
     </w:p>
     <w:p>
       <w:pPr>
         <w:pStyle w:val="Heading2"/>
       </w:pPr>
-      <w:bookmarkStart w:id="8" w:name="s2.1.-descriptives-and-power"/>
-      <w:bookmarkStart w:id="9" w:name="_Toc144687108"/>
+      <w:bookmarkStart w:id="8" w:name="_Toc144687108"/>
+      <w:bookmarkStart w:id="9" w:name="s2.1.-descriptives-and-power"/>
       <w:r>
         <w:t xml:space="preserve">S2.1. </w:t>
       </w:r>
@@ -2602,7 +2602,7 @@
         <w:t xml:space="preserve"> and power</w:t>
       </w:r>
       <w:bookmarkStart w:id="10" w:name="Xb8815cf9bd8e7423333038a382d37d3920d7aa4"/>
-      <w:bookmarkEnd w:id="9"/>
+      <w:bookmarkEnd w:id="8"/>
     </w:p>
     <w:p>
       <w:pPr>
@@ -2615,7 +2615,7 @@
           <w:noProof/>
         </w:rPr>
         <w:drawing>
-          <wp:inline distT="0" distB="0" distL="0" distR="0" wp14:anchorId="4D240FF2" wp14:editId="17811A59">
+          <wp:inline distT="0" distB="0" distL="0" distR="0" wp14:anchorId="4D240FF2" wp14:editId="09AF3E71">
             <wp:extent cx="5972810" cy="4135120"/>
             <wp:effectExtent l="0" t="0" r="0" b="0"/>
             <wp:docPr id="969390737" name="Picture 1" descr="A graph of different stages of pregnancy&#10;&#10;Description automatically generated with medium confidence"/>
@@ -2836,14 +2836,14 @@
       <w:pPr>
         <w:pStyle w:val="Heading2"/>
       </w:pPr>
-      <w:bookmarkStart w:id="12" w:name="s2.2.-time-between-test-sessions"/>
-      <w:bookmarkStart w:id="13" w:name="_Toc144687109"/>
-      <w:bookmarkEnd w:id="8"/>
+      <w:bookmarkStart w:id="12" w:name="_Toc144687109"/>
+      <w:bookmarkStart w:id="13" w:name="s2.2.-time-between-test-sessions"/>
+      <w:bookmarkEnd w:id="9"/>
       <w:bookmarkEnd w:id="11"/>
       <w:r>
         <w:t>S2.2. Time between test sessions</w:t>
       </w:r>
-      <w:bookmarkEnd w:id="13"/>
+      <w:bookmarkEnd w:id="12"/>
     </w:p>
     <w:p>
       <w:pPr>
@@ -2970,17 +2970,91 @@
           <w:b/>
           <w:bCs/>
         </w:rPr>
-        <w:t>S2.2.2. Change in preferential looking moderated by time between test sessions.</w:t>
-      </w:r>
-      <w:r>
+        <w:t xml:space="preserve">S2.2.2. Change in preferential looking moderated by time between test sessions. </w:t>
+      </w:r>
+      <w:r>
+        <w:t xml:space="preserve">In addition to assessing the influence of moderators on test-retest reliability, we also tested whether the difference in magnitude of the IDS preference between Session 1 and Session 2 depended on moderators of interest. To investigate the influence of time between test sessions, we fit a linear mixed-effects model predicting average IDS preference from Session (centered; Session 1 vs. Session 2), days between test sessions (mean-centered), and their interaction. We included by-lab and by-participant random intercepts (more complex random effects structures did not converge due to singular fits). We found no evidence that the change in preferential looking to IDS between Session 1 and Session 2 was moderated by days between test sessions, </w:t>
+      </w:r>
+      <m:oMath>
+        <m:r>
+          <w:rPr>
+            <w:rFonts w:ascii="Cambria Math" w:hAnsi="Cambria Math"/>
+          </w:rPr>
+          <m:t>β</m:t>
+        </m:r>
+      </m:oMath>
+      <w:r>
+        <w:t xml:space="preserve">=-0.02, </w:t>
+      </w:r>
+      <w:r>
+        <w:rPr>
+          <w:i/>
+          <w:iCs/>
+        </w:rPr>
+        <w:t>SE</w:t>
+      </w:r>
+      <w:r>
+        <w:t xml:space="preserve">=0.04, </w:t>
+      </w:r>
+      <w:r>
+        <w:rPr>
+          <w:i/>
+          <w:iCs/>
+        </w:rPr>
+        <w:t>t</w:t>
+      </w:r>
+      <w:r>
+        <w:t xml:space="preserve">(156)=-0.48, </w:t>
+      </w:r>
+      <w:r>
+        <w:rPr>
+          <w:i/>
+          <w:iCs/>
+        </w:rPr>
+        <w:t>p</w:t>
+      </w:r>
+      <w:r>
+        <w:t>=.634.</w:t>
+      </w:r>
+    </w:p>
+    <w:p>
+      <w:pPr>
+        <w:pStyle w:val="Heading2"/>
+      </w:pPr>
+      <w:bookmarkStart w:id="16" w:name="_Toc144687110"/>
+      <w:bookmarkStart w:id="17" w:name="s2.3.-participant-age"/>
+      <w:bookmarkEnd w:id="13"/>
+      <w:bookmarkEnd w:id="15"/>
+      <w:r>
+        <w:t>S2.3. Participant age</w:t>
+      </w:r>
+      <w:bookmarkEnd w:id="16"/>
+    </w:p>
+    <w:p>
+      <w:pPr>
+        <w:pStyle w:val="FirstParagraph"/>
         <w:rPr>
           <w:b/>
           <w:bCs/>
         </w:rPr>
+      </w:pPr>
+      <w:bookmarkStart w:id="18" w:name="Xb18ca471c2e4e2d84fced4ea772ce19446275c9"/>
+      <w:r>
+        <w:rPr>
+          <w:b/>
+          <w:bCs/>
+        </w:rPr>
+        <w:t>S2.3.1. Reliability moderated by participant age.</w:t>
+      </w:r>
+      <w:r>
+        <w:rPr>
+          <w:b/>
+          <w:bCs/>
+        </w:rPr>
         <w:t xml:space="preserve"> </w:t>
       </w:r>
       <w:r>
-        <w:t xml:space="preserve">In addition to assessing the influence of moderators on test-retest reliability, we also tested whether the difference in magnitude of the IDS preference between Session 1 and Session 2 depended on moderators of interest. To investigate the influence of time between test sessions, we fit a linear mixed-effects model predicting average IDS preference from Session (centered; Session 1 vs. Session 2), days between test sessions (mean-centered), and their interaction. We included by-lab and by-participant random intercepts (more complex random effects structures did not converge due to singular fits). We found no evidence that the change in preferential looking to IDS between Session 1 and Session 2 was moderated by days between test sessions, </w:t>
+        <w:t xml:space="preserve">To investigate the possibility that age moderated test-retest reliability, we fit a linear mixed-effects model predicting IDS preference in Session 2 from IDS preference in Session 1 (mean-centered), participant age (mean-centered), and their interaction. The model included a by-lab random intercept and a by-lab random slope for IDS preference in Session 1. We found no evidence that age influenced test-retest reliability as indicated by the interaction between IDS preference in Session 1 and age, </w:t>
       </w:r>
       <m:oMath>
         <m:r>
@@ -2991,7 +3065,7 @@
         </m:r>
       </m:oMath>
       <w:r>
-        <w:t xml:space="preserve">=-0.02, </w:t>
+        <w:t xml:space="preserve">=0.00, </w:t>
       </w:r>
       <w:r>
         <w:rPr>
@@ -3001,7 +3075,7 @@
         <w:t>SE</w:t>
       </w:r>
       <w:r>
-        <w:t xml:space="preserve">=0.04, </w:t>
+        <w:t xml:space="preserve">=0.00, </w:t>
       </w:r>
       <w:r>
         <w:rPr>
@@ -3011,7 +3085,7 @@
         <w:t>t</w:t>
       </w:r>
       <w:r>
-        <w:t xml:space="preserve">(156)=-0.48, </w:t>
+        <w:t xml:space="preserve">(76.60)=-0.85, </w:t>
       </w:r>
       <w:r>
         <w:rPr>
@@ -3021,175 +3095,94 @@
         <w:t>p</w:t>
       </w:r>
       <w:r>
-        <w:t>=.634.</w:t>
+        <w:t>=.398.</w:t>
       </w:r>
     </w:p>
     <w:p>
       <w:pPr>
-        <w:pStyle w:val="Heading2"/>
-      </w:pPr>
-      <w:bookmarkStart w:id="16" w:name="s2.3.-participant-age"/>
-      <w:bookmarkStart w:id="17" w:name="_Toc144687110"/>
-      <w:bookmarkEnd w:id="12"/>
-      <w:bookmarkEnd w:id="15"/>
-      <w:r>
-        <w:t>S2.3. Participant age</w:t>
-      </w:r>
-      <w:bookmarkEnd w:id="17"/>
+        <w:pStyle w:val="FirstParagraph"/>
+        <w:rPr>
+          <w:b/>
+          <w:bCs/>
+        </w:rPr>
+      </w:pPr>
+      <w:bookmarkStart w:id="19" w:name="Xc0299c489354f9b4f23fc41768f9bf976c99138"/>
+      <w:bookmarkEnd w:id="18"/>
+      <w:r>
+        <w:rPr>
+          <w:b/>
+          <w:bCs/>
+        </w:rPr>
+        <w:t>S2.3.2. Change in preferential looking moderated by participant age.</w:t>
+      </w:r>
+      <w:r>
+        <w:rPr>
+          <w:b/>
+          <w:bCs/>
+        </w:rPr>
+        <w:t xml:space="preserve"> </w:t>
+      </w:r>
+      <w:r>
+        <w:t xml:space="preserve">To investigate the potential of moderators to influence the overall magnitude of the IDS effect between Session </w:t>
+      </w:r>
+      <w:r>
+        <w:lastRenderedPageBreak/>
+        <w:t xml:space="preserve">1 and 2, we fit a linear mixed-effects model predicting average IDS preference from Session (centered; Session 1 vs. Session 2), participant age (mean-centered), and their interaction. We included by-lab and by-participant random intercepts (more complex random effects structures did not converge due to singular fits). We found no evidence that the change in preferential looking to IDS between Session 1 and Session 2 was moderated by participant age, </w:t>
+      </w:r>
+      <m:oMath>
+        <m:r>
+          <w:rPr>
+            <w:rFonts w:ascii="Cambria Math" w:hAnsi="Cambria Math"/>
+          </w:rPr>
+          <m:t>β</m:t>
+        </m:r>
+      </m:oMath>
+      <w:r>
+        <w:t xml:space="preserve">=0.00, </w:t>
+      </w:r>
+      <w:r>
+        <w:rPr>
+          <w:i/>
+          <w:iCs/>
+        </w:rPr>
+        <w:t>SE</w:t>
+      </w:r>
+      <w:r>
+        <w:t xml:space="preserve">=0.00, </w:t>
+      </w:r>
+      <w:r>
+        <w:rPr>
+          <w:i/>
+          <w:iCs/>
+        </w:rPr>
+        <w:t>t</w:t>
+      </w:r>
+      <w:r>
+        <w:t xml:space="preserve">(157.50)=-0.56, </w:t>
+      </w:r>
+      <w:r>
+        <w:rPr>
+          <w:i/>
+          <w:iCs/>
+        </w:rPr>
+        <w:t>p</w:t>
+      </w:r>
+      <w:r>
+        <w:t>=.577.</w:t>
+      </w:r>
     </w:p>
     <w:p>
       <w:pPr>
-        <w:pStyle w:val="FirstParagraph"/>
-        <w:rPr>
-          <w:b/>
-          <w:bCs/>
-        </w:rPr>
-      </w:pPr>
-      <w:bookmarkStart w:id="18" w:name="Xb18ca471c2e4e2d84fced4ea772ce19446275c9"/>
-      <w:r>
-        <w:rPr>
-          <w:b/>
-          <w:bCs/>
-        </w:rPr>
-        <w:t>S2.3.1. Reliability moderated by participant age.</w:t>
-      </w:r>
-      <w:r>
-        <w:rPr>
-          <w:b/>
-          <w:bCs/>
-        </w:rPr>
-        <w:t xml:space="preserve"> </w:t>
-      </w:r>
-      <w:r>
-        <w:t xml:space="preserve">To investigate the possibility that age moderated test-retest reliability, we fit a linear mixed-effects model predicting IDS preference in Session 2 from IDS preference in Session 1 (mean-centered), participant age (mean-centered), and their interaction. The model included a by-lab random intercept and a by-lab random slope for IDS preference in Session 1. We found no evidence that age influenced test-retest reliability as indicated by the interaction between IDS preference in Session 1 and age, </w:t>
-      </w:r>
-      <m:oMath>
-        <m:r>
-          <w:rPr>
-            <w:rFonts w:ascii="Cambria Math" w:hAnsi="Cambria Math"/>
-          </w:rPr>
-          <m:t>β</m:t>
-        </m:r>
-      </m:oMath>
-      <w:r>
-        <w:t xml:space="preserve">=0.00, </w:t>
-      </w:r>
-      <w:r>
-        <w:rPr>
-          <w:i/>
-          <w:iCs/>
-        </w:rPr>
-        <w:t>SE</w:t>
-      </w:r>
-      <w:r>
-        <w:t xml:space="preserve">=0.00, </w:t>
-      </w:r>
-      <w:r>
-        <w:rPr>
-          <w:i/>
-          <w:iCs/>
-        </w:rPr>
-        <w:t>t</w:t>
-      </w:r>
-      <w:r>
-        <w:t xml:space="preserve">(76.60)=-0.85, </w:t>
-      </w:r>
-      <w:r>
-        <w:rPr>
-          <w:i/>
-          <w:iCs/>
-        </w:rPr>
-        <w:t>p</w:t>
-      </w:r>
-      <w:r>
-        <w:t>=.398.</w:t>
-      </w:r>
-    </w:p>
-    <w:p>
-      <w:pPr>
-        <w:pStyle w:val="FirstParagraph"/>
-        <w:rPr>
-          <w:b/>
-          <w:bCs/>
-        </w:rPr>
-      </w:pPr>
-      <w:bookmarkStart w:id="19" w:name="Xc0299c489354f9b4f23fc41768f9bf976c99138"/>
-      <w:bookmarkEnd w:id="18"/>
-      <w:r>
-        <w:rPr>
-          <w:b/>
-          <w:bCs/>
-        </w:rPr>
-        <w:t>S2.3.2. Change in preferential looking moderated by participant age.</w:t>
-      </w:r>
-      <w:r>
-        <w:rPr>
-          <w:b/>
-          <w:bCs/>
-        </w:rPr>
-        <w:t xml:space="preserve"> </w:t>
-      </w:r>
-      <w:r>
-        <w:t xml:space="preserve">To investigate the potential of moderators to influence the overall magnitude of the IDS effect between Session </w:t>
-      </w:r>
-      <w:r>
-        <w:lastRenderedPageBreak/>
-        <w:t xml:space="preserve">1 and 2, we fit a linear mixed-effects model predicting average IDS preference from Session (centered; Session 1 vs. Session 2), participant age (mean-centered), and their interaction. We included by-lab and by-participant random intercepts (more complex random effects structures did not converge due to singular fits). We found no evidence that the change in preferential looking to IDS between Session 1 and Session 2 was moderated by participant age, </w:t>
-      </w:r>
-      <m:oMath>
-        <m:r>
-          <w:rPr>
-            <w:rFonts w:ascii="Cambria Math" w:hAnsi="Cambria Math"/>
-          </w:rPr>
-          <m:t>β</m:t>
-        </m:r>
-      </m:oMath>
-      <w:r>
-        <w:t xml:space="preserve">=0.00, </w:t>
-      </w:r>
-      <w:r>
-        <w:rPr>
-          <w:i/>
-          <w:iCs/>
-        </w:rPr>
-        <w:t>SE</w:t>
-      </w:r>
-      <w:r>
-        <w:t xml:space="preserve">=0.00, </w:t>
-      </w:r>
-      <w:r>
-        <w:rPr>
-          <w:i/>
-          <w:iCs/>
-        </w:rPr>
-        <w:t>t</w:t>
-      </w:r>
-      <w:r>
-        <w:t xml:space="preserve">(157.50)=-0.56, </w:t>
-      </w:r>
-      <w:r>
-        <w:rPr>
-          <w:i/>
-          <w:iCs/>
-        </w:rPr>
-        <w:t>p</w:t>
-      </w:r>
-      <w:r>
-        <w:t>=.577.</w:t>
-      </w:r>
-    </w:p>
-    <w:p>
-      <w:pPr>
         <w:pStyle w:val="Heading2"/>
       </w:pPr>
-      <w:bookmarkStart w:id="20" w:name="s2.4.-method"/>
-      <w:bookmarkStart w:id="21" w:name="_Toc144687111"/>
-      <w:bookmarkEnd w:id="16"/>
+      <w:bookmarkStart w:id="20" w:name="_Toc144687111"/>
+      <w:bookmarkStart w:id="21" w:name="s2.4.-method"/>
+      <w:bookmarkEnd w:id="17"/>
       <w:bookmarkEnd w:id="19"/>
       <w:r>
         <w:t>S2.4. Method</w:t>
       </w:r>
-      <w:bookmarkEnd w:id="21"/>
+      <w:bookmarkEnd w:id="20"/>
     </w:p>
     <w:p>
       <w:pPr>
@@ -3488,15 +3481,15 @@
       <w:pPr>
         <w:pStyle w:val="Heading2"/>
       </w:pPr>
-      <w:bookmarkStart w:id="26" w:name="s2.5.-language-background"/>
-      <w:bookmarkStart w:id="27" w:name="_Toc144687112"/>
-      <w:bookmarkEnd w:id="20"/>
+      <w:bookmarkStart w:id="26" w:name="_Toc144687112"/>
+      <w:bookmarkStart w:id="27" w:name="s2.5.-language-background"/>
+      <w:bookmarkEnd w:id="21"/>
       <w:bookmarkEnd w:id="25"/>
       <w:r>
         <w:lastRenderedPageBreak/>
         <w:t>S2.5. Language background</w:t>
       </w:r>
-      <w:bookmarkEnd w:id="27"/>
+      <w:bookmarkEnd w:id="26"/>
     </w:p>
     <w:p>
       <w:pPr>
@@ -3667,7 +3660,7 @@
         </w:rPr>
         <w:lastRenderedPageBreak/>
         <w:drawing>
-          <wp:inline distT="0" distB="0" distL="0" distR="0" wp14:anchorId="52439359" wp14:editId="25467DE5">
+          <wp:inline distT="0" distB="0" distL="0" distR="0" wp14:anchorId="52439359" wp14:editId="30AD76B1">
             <wp:extent cx="5969000" cy="4132384"/>
             <wp:effectExtent l="0" t="0" r="0" b="0"/>
             <wp:docPr id="47" name="Picture"/>
@@ -3891,16 +3884,16 @@
       <w:pPr>
         <w:pStyle w:val="Heading1"/>
       </w:pPr>
-      <w:bookmarkStart w:id="31" w:name="X52129341310d50b58fea33b184d610c9713520c"/>
-      <w:bookmarkStart w:id="32" w:name="_Toc144687113"/>
-      <w:bookmarkEnd w:id="6"/>
-      <w:bookmarkEnd w:id="26"/>
+      <w:bookmarkStart w:id="31" w:name="_Toc144687113"/>
+      <w:bookmarkStart w:id="32" w:name="X52129341310d50b58fea33b184d610c9713520c"/>
+      <w:bookmarkEnd w:id="7"/>
+      <w:bookmarkEnd w:id="27"/>
       <w:bookmarkEnd w:id="30"/>
       <w:r>
         <w:lastRenderedPageBreak/>
         <w:t>S3. Meta-analysis of test-retest reliability</w:t>
       </w:r>
-      <w:bookmarkEnd w:id="32"/>
+      <w:bookmarkEnd w:id="31"/>
     </w:p>
     <w:p>
       <w:pPr>
@@ -3911,7 +3904,7 @@
           <w:noProof/>
         </w:rPr>
         <w:drawing>
-          <wp:inline distT="0" distB="0" distL="0" distR="0" wp14:anchorId="00268F52" wp14:editId="2066DD5A">
+          <wp:inline distT="0" distB="0" distL="0" distR="0" wp14:anchorId="00268F52" wp14:editId="693BA81E">
             <wp:extent cx="5969000" cy="4132384"/>
             <wp:effectExtent l="0" t="0" r="0" b="0"/>
             <wp:docPr id="54" name="Picture"/>
@@ -4027,13 +4020,13 @@
       <w:pPr>
         <w:pStyle w:val="Heading1"/>
       </w:pPr>
-      <w:bookmarkStart w:id="33" w:name="Xaa7975bde7129a10af74a7ddb07d71b55714db1"/>
-      <w:bookmarkStart w:id="34" w:name="_Toc144687114"/>
-      <w:bookmarkEnd w:id="31"/>
+      <w:bookmarkStart w:id="33" w:name="_Toc144687114"/>
+      <w:bookmarkStart w:id="34" w:name="Xaa7975bde7129a10af74a7ddb07d71b55714db1"/>
+      <w:bookmarkEnd w:id="32"/>
       <w:r>
         <w:t>S4. Analyses including a more restricted sample</w:t>
       </w:r>
-      <w:bookmarkEnd w:id="34"/>
+      <w:bookmarkEnd w:id="33"/>
     </w:p>
     <w:p>
       <w:pPr>
@@ -4047,12 +4040,12 @@
       <w:pPr>
         <w:pStyle w:val="Heading2"/>
       </w:pPr>
-      <w:bookmarkStart w:id="35" w:name="X0343e71ecd9a2d3200c158aabd9f25e08671d71"/>
-      <w:bookmarkStart w:id="36" w:name="_Toc144687115"/>
+      <w:bookmarkStart w:id="35" w:name="_Toc144687115"/>
+      <w:bookmarkStart w:id="36" w:name="X0343e71ecd9a2d3200c158aabd9f25e08671d71"/>
       <w:r>
         <w:t>S4.1. Descriptives and IDS preference for the restricted sample</w:t>
       </w:r>
-      <w:bookmarkEnd w:id="36"/>
+      <w:bookmarkEnd w:id="35"/>
     </w:p>
     <w:p>
       <w:pPr>
@@ -5124,13 +5117,13 @@
       <w:pPr>
         <w:pStyle w:val="Heading2"/>
       </w:pPr>
-      <w:bookmarkStart w:id="37" w:name="X688b44e000e757d4b8db2044cb7ae27a0d81316"/>
-      <w:bookmarkStart w:id="38" w:name="_Toc144687116"/>
-      <w:bookmarkEnd w:id="35"/>
+      <w:bookmarkStart w:id="37" w:name="_Toc144687116"/>
+      <w:bookmarkStart w:id="38" w:name="X688b44e000e757d4b8db2044cb7ae27a0d81316"/>
+      <w:bookmarkEnd w:id="36"/>
       <w:r>
         <w:t>S4.2. Moderator analyses including a more restricted sample</w:t>
       </w:r>
-      <w:bookmarkEnd w:id="38"/>
+      <w:bookmarkEnd w:id="37"/>
     </w:p>
     <w:p>
       <w:pPr>
@@ -5249,7 +5242,7 @@
         </w:rPr>
       </w:pPr>
       <w:bookmarkStart w:id="40" w:name="s4.2.2.-participant-age"/>
-      <w:bookmarkEnd w:id="37"/>
+      <w:bookmarkEnd w:id="38"/>
       <w:bookmarkEnd w:id="39"/>
       <w:r>
         <w:rPr>
@@ -5545,14 +5538,14 @@
       <w:pPr>
         <w:pStyle w:val="Heading1"/>
       </w:pPr>
-      <w:bookmarkStart w:id="43" w:name="s5.-alternative-dependent-variables"/>
-      <w:bookmarkStart w:id="44" w:name="_Toc144687117"/>
-      <w:bookmarkEnd w:id="33"/>
+      <w:bookmarkStart w:id="43" w:name="_Toc144687117"/>
+      <w:bookmarkStart w:id="44" w:name="s5.-alternative-dependent-variables"/>
+      <w:bookmarkEnd w:id="34"/>
       <w:bookmarkEnd w:id="42"/>
       <w:r>
         <w:t>S5. Alternative dependent variables</w:t>
       </w:r>
-      <w:bookmarkEnd w:id="44"/>
+      <w:bookmarkEnd w:id="43"/>
     </w:p>
     <w:p>
       <w:pPr>
@@ -5566,13 +5559,13 @@
       <w:pPr>
         <w:pStyle w:val="Heading2"/>
       </w:pPr>
-      <w:bookmarkStart w:id="45" w:name="X993272b465e0a45858c33811006d808bedaabf6"/>
-      <w:bookmarkStart w:id="46" w:name="_Toc144687118"/>
+      <w:bookmarkStart w:id="45" w:name="_Toc144687118"/>
+      <w:bookmarkStart w:id="46" w:name="X993272b465e0a45858c33811006d808bedaabf6"/>
       <w:r>
         <w:lastRenderedPageBreak/>
         <w:t>S5.1. Correlations between alternative dependent variables</w:t>
       </w:r>
-      <w:bookmarkEnd w:id="46"/>
+      <w:bookmarkEnd w:id="45"/>
     </w:p>
     <w:p>
       <w:pPr>
@@ -5921,14 +5914,14 @@
       <w:pPr>
         <w:pStyle w:val="Heading2"/>
       </w:pPr>
-      <w:bookmarkStart w:id="47" w:name="s5.2.-log-transformed-looking-times"/>
-      <w:bookmarkStart w:id="48" w:name="_Toc144687119"/>
-      <w:bookmarkEnd w:id="45"/>
+      <w:bookmarkStart w:id="47" w:name="_Toc144687119"/>
+      <w:bookmarkStart w:id="48" w:name="s5.2.-log-transformed-looking-times"/>
+      <w:bookmarkEnd w:id="46"/>
       <w:r>
         <w:lastRenderedPageBreak/>
         <w:t>S5.2. Log-transformed looking times</w:t>
       </w:r>
-      <w:bookmarkEnd w:id="48"/>
+      <w:bookmarkEnd w:id="47"/>
     </w:p>
     <w:p>
       <w:pPr>
@@ -6017,7 +6010,32 @@
         <w:t xml:space="preserve"> </w:t>
       </w:r>
       <w:r>
-        <w:t>indicates the number of included infants,</w:t>
+        <w:rPr>
+          <w:i/>
+          <w:iCs/>
+        </w:rPr>
+        <w:t>n</w:t>
+      </w:r>
+      <w:r>
+        <w:t xml:space="preserve"> </w:t>
+      </w:r>
+      <w:r>
+        <w:t xml:space="preserve">indicates the number of included </w:t>
+      </w:r>
+      <w:proofErr w:type="gramStart"/>
+      <w:r>
+        <w:t>infants,</w:t>
+      </w:r>
+      <w:proofErr w:type="gramEnd"/>
+      <w:r>
+        <w:t xml:space="preserve"> </w:t>
+      </w:r>
+      <w:r>
+        <w:rPr>
+          <w:i/>
+          <w:iCs/>
+        </w:rPr>
+        <w:t>r</w:t>
       </w:r>
       <w:r>
         <w:t xml:space="preserve"> </w:t>
@@ -6448,13 +6466,13 @@
       <w:pPr>
         <w:pStyle w:val="Heading2"/>
       </w:pPr>
-      <w:bookmarkStart w:id="49" w:name="s5.3.-proportion-looking-to-ids"/>
-      <w:bookmarkStart w:id="50" w:name="_Toc144687120"/>
-      <w:bookmarkEnd w:id="47"/>
+      <w:bookmarkStart w:id="49" w:name="_Toc144687120"/>
+      <w:bookmarkStart w:id="50" w:name="s5.3.-proportion-looking-to-ids"/>
+      <w:bookmarkEnd w:id="48"/>
       <w:r>
         <w:t>S5.3. Proportion looking to IDS</w:t>
       </w:r>
-      <w:bookmarkEnd w:id="50"/>
+      <w:bookmarkEnd w:id="49"/>
     </w:p>
     <w:p>
       <w:pPr>
@@ -6962,7 +6980,35 @@
         <w:t xml:space="preserve"> </w:t>
       </w:r>
       <w:r>
-        <w:t>IDS preferences (based on proportion IDS looking) of both sessions plotted against each other for each inclusion criterion. n indicates the number of included infants, r is the Pearson correlation coefficient as the indicator for reliability.</w:t>
+        <w:t xml:space="preserve">IDS preferences (based on proportion IDS looking) of both sessions plotted against each other for each inclusion criterion. </w:t>
+      </w:r>
+      <w:r>
+        <w:rPr>
+          <w:i/>
+          <w:iCs/>
+        </w:rPr>
+        <w:t>n</w:t>
+      </w:r>
+      <w:r>
+        <w:t xml:space="preserve"> indicates the number of included </w:t>
+      </w:r>
+      <w:proofErr w:type="gramStart"/>
+      <w:r>
+        <w:t>infants,</w:t>
+      </w:r>
+      <w:proofErr w:type="gramEnd"/>
+      <w:r>
+        <w:t xml:space="preserve"> </w:t>
+      </w:r>
+      <w:r>
+        <w:rPr>
+          <w:i/>
+          <w:iCs/>
+        </w:rPr>
+        <w:t>r</w:t>
+      </w:r>
+      <w:r>
+        <w:t xml:space="preserve"> is the Pearson correlation coefficient as the indicator for reliability.</w:t>
       </w:r>
     </w:p>
     <w:p>
@@ -6981,15 +7027,15 @@
       <w:pPr>
         <w:pStyle w:val="Heading1"/>
       </w:pPr>
-      <w:bookmarkStart w:id="51" w:name="X428e741affa05ebc46a00219550aa59d5f1207a"/>
-      <w:bookmarkStart w:id="52" w:name="_Toc144687121"/>
-      <w:bookmarkEnd w:id="43"/>
-      <w:bookmarkEnd w:id="49"/>
+      <w:bookmarkStart w:id="51" w:name="_Toc144687121"/>
+      <w:bookmarkStart w:id="52" w:name="X428e741affa05ebc46a00219550aa59d5f1207a"/>
+      <w:bookmarkEnd w:id="44"/>
+      <w:bookmarkEnd w:id="50"/>
       <w:r>
         <w:lastRenderedPageBreak/>
         <w:t>S6. Sensitivity of test-retest reliability to trial number inclusion criteria</w:t>
       </w:r>
-      <w:bookmarkEnd w:id="52"/>
+      <w:bookmarkEnd w:id="51"/>
     </w:p>
     <w:p>
       <w:pPr>
@@ -7093,13 +7139,13 @@
       <w:pPr>
         <w:pStyle w:val="Heading1"/>
       </w:pPr>
-      <w:bookmarkStart w:id="53" w:name="Xcdf04732ff1dfc22dddae5fac9287dce6353ba5"/>
-      <w:bookmarkStart w:id="54" w:name="_Toc144687122"/>
-      <w:bookmarkEnd w:id="51"/>
+      <w:bookmarkStart w:id="53" w:name="_Toc144687122"/>
+      <w:bookmarkStart w:id="54" w:name="Xcdf04732ff1dfc22dddae5fac9287dce6353ba5"/>
+      <w:bookmarkEnd w:id="52"/>
       <w:r>
         <w:t>S7. Patterns of preference across sessions</w:t>
       </w:r>
-      <w:bookmarkEnd w:id="54"/>
+      <w:bookmarkEnd w:id="53"/>
     </w:p>
     <w:p>
       <w:pPr>
@@ -7238,7 +7284,13 @@
         <w:t xml:space="preserve"> </w:t>
       </w:r>
       <w:r>
-        <w:t>(A) Results from the k-means clustering analysis of IDS preference (based on average log looking times) in Session 1 and 2 for different numbers of k, and (B) the corresponding elbow plot of the total within-cluster sum of squares. In (A), points represent indvidual participants’ magnitude of looking time difference at Sessions 1 (x-axis) and 2 (y-axis). The solid line indicates no preference for IDS vs. ADS, the dotted lines indicate mean IDS preference at Session 1 and 2, respectively. Colors indicate clusters from the k-means clustering for different values of k.</w:t>
+        <w:t>(A) Results from the k-means clustering analysis of IDS preference (based on average log looking times) in Session 1 and 2 for different numbers of k, and (B) the corresponding elbow plot of the total within-cluster sum of squares. In (A), points represent indvidual participants’ magnitude of looking time difference at Sessions 1 (x-axis) and 2 (y-axis). The solid line indicates no preference for IDS vs.</w:t>
+      </w:r>
+      <w:r>
+        <w:t xml:space="preserve"> </w:t>
+      </w:r>
+      <w:r>
+        <w:t>ADS, the dotted lines indicate mean IDS preference at Session 1 and 2, respectively. Colors indicate clusters from the k-means clustering for different values of k.</w:t>
       </w:r>
     </w:p>
     <w:p>
@@ -7250,14 +7302,14 @@
       <w:pPr>
         <w:pStyle w:val="Heading1"/>
       </w:pPr>
-      <w:bookmarkStart w:id="55" w:name="X126bcbcc784761cdc3827950feef0d33aff8b41"/>
-      <w:bookmarkStart w:id="56" w:name="_Toc144687123"/>
-      <w:bookmarkEnd w:id="53"/>
+      <w:bookmarkStart w:id="55" w:name="_Toc144687123"/>
+      <w:bookmarkStart w:id="56" w:name="X126bcbcc784761cdc3827950feef0d33aff8b41"/>
+      <w:bookmarkEnd w:id="54"/>
       <w:r>
         <w:lastRenderedPageBreak/>
         <w:t>S8. Correlations in average looking times between sessions</w:t>
       </w:r>
-      <w:bookmarkEnd w:id="56"/>
+      <w:bookmarkEnd w:id="55"/>
     </w:p>
     <w:p>
       <w:pPr>
@@ -8539,14 +8591,14 @@
       <w:pPr>
         <w:pStyle w:val="Heading1"/>
       </w:pPr>
-      <w:bookmarkStart w:id="57" w:name="Xab05b00fd908e3ce9ffe049ecfc45c680a0cd94"/>
-      <w:bookmarkStart w:id="58" w:name="_Toc144687124"/>
-      <w:bookmarkEnd w:id="55"/>
+      <w:bookmarkStart w:id="57" w:name="_Toc144687124"/>
+      <w:bookmarkStart w:id="58" w:name="Xab05b00fd908e3ce9ffe049ecfc45c680a0cd94"/>
+      <w:bookmarkEnd w:id="56"/>
       <w:r>
         <w:lastRenderedPageBreak/>
         <w:t>S9. By-item-pair preference scores across sessions</w:t>
       </w:r>
-      <w:bookmarkEnd w:id="58"/>
+      <w:bookmarkEnd w:id="57"/>
     </w:p>
     <w:p>
       <w:pPr>
@@ -8878,25 +8930,25 @@
       <w:pPr>
         <w:pStyle w:val="Heading1"/>
       </w:pPr>
-      <w:bookmarkStart w:id="59" w:name="Xbc95f28ec4815eb9be3c451adec2ef98cb700c0"/>
-      <w:bookmarkStart w:id="60" w:name="_Toc144687125"/>
-      <w:bookmarkEnd w:id="57"/>
+      <w:bookmarkStart w:id="59" w:name="_Toc144687125"/>
+      <w:bookmarkStart w:id="60" w:name="Xbc95f28ec4815eb9be3c451adec2ef98cb700c0"/>
+      <w:bookmarkEnd w:id="58"/>
       <w:r>
         <w:lastRenderedPageBreak/>
         <w:t>S10. Overall looking times and test-retest IDS preference</w:t>
       </w:r>
-      <w:bookmarkEnd w:id="60"/>
+      <w:bookmarkEnd w:id="59"/>
     </w:p>
     <w:p>
       <w:pPr>
         <w:pStyle w:val="Heading2"/>
       </w:pPr>
-      <w:bookmarkStart w:id="61" w:name="X0aca7a4c7d562ff642611dd8974108f4e5de373"/>
-      <w:bookmarkStart w:id="62" w:name="_Toc144687126"/>
+      <w:bookmarkStart w:id="61" w:name="_Toc144687126"/>
+      <w:bookmarkStart w:id="62" w:name="X0aca7a4c7d562ff642611dd8974108f4e5de373"/>
       <w:r>
         <w:t>S10.1. Correlations between overall looking time and IDS preference</w:t>
       </w:r>
-      <w:bookmarkEnd w:id="62"/>
+      <w:bookmarkEnd w:id="61"/>
     </w:p>
     <w:p>
       <w:pPr>
@@ -9285,14 +9337,14 @@
       <w:pPr>
         <w:pStyle w:val="Heading2"/>
       </w:pPr>
-      <w:bookmarkStart w:id="63" w:name="X88e06ef7c0439091fc78081b1e592324dd648b2"/>
-      <w:bookmarkStart w:id="64" w:name="_Toc144687127"/>
-      <w:bookmarkEnd w:id="61"/>
+      <w:bookmarkStart w:id="63" w:name="_Toc144687127"/>
+      <w:bookmarkStart w:id="64" w:name="X88e06ef7c0439091fc78081b1e592324dd648b2"/>
+      <w:bookmarkEnd w:id="62"/>
       <w:r>
         <w:lastRenderedPageBreak/>
         <w:t>S10.2. Does average looking time moderate test-retest reliability?</w:t>
       </w:r>
-      <w:bookmarkEnd w:id="64"/>
+      <w:bookmarkEnd w:id="63"/>
     </w:p>
     <w:p>
       <w:pPr>
@@ -9442,15 +9494,15 @@
       <w:pPr>
         <w:pStyle w:val="Heading1"/>
       </w:pPr>
-      <w:bookmarkStart w:id="65" w:name="references"/>
-      <w:bookmarkStart w:id="66" w:name="_Toc144687128"/>
-      <w:bookmarkEnd w:id="59"/>
-      <w:bookmarkEnd w:id="63"/>
+      <w:bookmarkStart w:id="65" w:name="_Toc144687128"/>
+      <w:bookmarkStart w:id="66" w:name="references"/>
+      <w:bookmarkEnd w:id="60"/>
+      <w:bookmarkEnd w:id="64"/>
       <w:r>
         <w:lastRenderedPageBreak/>
         <w:t>References</w:t>
       </w:r>
-      <w:bookmarkEnd w:id="66"/>
+      <w:bookmarkEnd w:id="65"/>
     </w:p>
     <w:p>
       <w:pPr>
@@ -9519,7 +9571,7 @@
           <w:t>https://doi.org/10.18637/jss.v036.i03</w:t>
         </w:r>
       </w:hyperlink>
-      <w:bookmarkEnd w:id="65"/>
+      <w:bookmarkEnd w:id="66"/>
       <w:bookmarkEnd w:id="68"/>
       <w:bookmarkEnd w:id="69"/>
     </w:p>
@@ -9708,10 +9760,7 @@
       <w:ind w:right="357"/>
     </w:pPr>
     <w:r>
-      <w:t xml:space="preserve">MB1T </w:t>
-    </w:r>
-    <w:r>
-      <w:t>SUPPLEMENTARY</w:t>
+      <w:t>MB1T SUPPLEMENTARY</w:t>
     </w:r>
     <w:r>
       <w:ptab w:relativeTo="margin" w:alignment="right" w:leader="none"/>
@@ -11035,6 +11084,7 @@
   <w:style w:type="character" w:default="1" w:styleId="DefaultParagraphFont">
     <w:name w:val="Default Paragraph Font"/>
     <w:uiPriority w:val="1"/>
+    <w:semiHidden/>
     <w:unhideWhenUsed/>
   </w:style>
   <w:style w:type="table" w:default="1" w:styleId="TableNormal">

</xml_diff>

<commit_message>
Word docs submitted for Revision 1
Word documents submitted for Revision 1 including Research Highlights and List of Figure Legends
</commit_message>
<xml_diff>
--- a/paper/MB1T_supplement_edited_for_submission.docx
+++ b/paper/MB1T_supplement_edited_for_submission.docx
@@ -4,7 +4,7 @@
   <w:body>
     <w:p>
       <w:pPr>
-        <w:pStyle w:val="Title"/>
+        <w:pStyle w:val="Titel"/>
       </w:pPr>
       <w:r>
         <w:t>ManyBabies1 Test-Retest Supplementary Materials</w:t>
@@ -34,7 +34,7 @@
       <w:sdtContent>
         <w:p>
           <w:pPr>
-            <w:pStyle w:val="TOCHeading"/>
+            <w:pStyle w:val="Inhaltsverzeichnisberschrift"/>
           </w:pPr>
           <w:r>
             <w:t>Table of Contents</w:t>
@@ -42,7 +42,7 @@
         </w:p>
         <w:p>
           <w:pPr>
-            <w:pStyle w:val="TOC1"/>
+            <w:pStyle w:val="Verzeichnis1"/>
             <w:tabs>
               <w:tab w:val="right" w:leader="dot" w:pos="9396"/>
             </w:tabs>
@@ -122,7 +122,7 @@
         </w:p>
         <w:p>
           <w:pPr>
-            <w:pStyle w:val="TOC2"/>
+            <w:pStyle w:val="Verzeichnis2"/>
             <w:tabs>
               <w:tab w:val="right" w:leader="dot" w:pos="9396"/>
             </w:tabs>
@@ -193,7 +193,7 @@
         </w:p>
         <w:p>
           <w:pPr>
-            <w:pStyle w:val="TOC2"/>
+            <w:pStyle w:val="Verzeichnis2"/>
             <w:tabs>
               <w:tab w:val="right" w:leader="dot" w:pos="9396"/>
             </w:tabs>
@@ -264,7 +264,7 @@
         </w:p>
         <w:p>
           <w:pPr>
-            <w:pStyle w:val="TOC1"/>
+            <w:pStyle w:val="Verzeichnis1"/>
             <w:tabs>
               <w:tab w:val="right" w:leader="dot" w:pos="9396"/>
             </w:tabs>
@@ -335,7 +335,7 @@
         </w:p>
         <w:p>
           <w:pPr>
-            <w:pStyle w:val="TOC2"/>
+            <w:pStyle w:val="Verzeichnis2"/>
             <w:tabs>
               <w:tab w:val="right" w:leader="dot" w:pos="9396"/>
             </w:tabs>
@@ -406,7 +406,7 @@
         </w:p>
         <w:p>
           <w:pPr>
-            <w:pStyle w:val="TOC2"/>
+            <w:pStyle w:val="Verzeichnis2"/>
             <w:tabs>
               <w:tab w:val="right" w:leader="dot" w:pos="9396"/>
             </w:tabs>
@@ -477,7 +477,7 @@
         </w:p>
         <w:p>
           <w:pPr>
-            <w:pStyle w:val="TOC2"/>
+            <w:pStyle w:val="Verzeichnis2"/>
             <w:tabs>
               <w:tab w:val="right" w:leader="dot" w:pos="9396"/>
             </w:tabs>
@@ -548,7 +548,7 @@
         </w:p>
         <w:p>
           <w:pPr>
-            <w:pStyle w:val="TOC2"/>
+            <w:pStyle w:val="Verzeichnis2"/>
             <w:tabs>
               <w:tab w:val="right" w:leader="dot" w:pos="9396"/>
             </w:tabs>
@@ -619,7 +619,7 @@
         </w:p>
         <w:p>
           <w:pPr>
-            <w:pStyle w:val="TOC2"/>
+            <w:pStyle w:val="Verzeichnis2"/>
             <w:tabs>
               <w:tab w:val="right" w:leader="dot" w:pos="9396"/>
             </w:tabs>
@@ -690,7 +690,7 @@
         </w:p>
         <w:p>
           <w:pPr>
-            <w:pStyle w:val="TOC1"/>
+            <w:pStyle w:val="Verzeichnis1"/>
             <w:tabs>
               <w:tab w:val="right" w:leader="dot" w:pos="9396"/>
             </w:tabs>
@@ -761,7 +761,7 @@
         </w:p>
         <w:p>
           <w:pPr>
-            <w:pStyle w:val="TOC1"/>
+            <w:pStyle w:val="Verzeichnis1"/>
             <w:tabs>
               <w:tab w:val="right" w:leader="dot" w:pos="9396"/>
             </w:tabs>
@@ -832,7 +832,7 @@
         </w:p>
         <w:p>
           <w:pPr>
-            <w:pStyle w:val="TOC2"/>
+            <w:pStyle w:val="Verzeichnis2"/>
             <w:tabs>
               <w:tab w:val="right" w:leader="dot" w:pos="9396"/>
             </w:tabs>
@@ -903,7 +903,7 @@
         </w:p>
         <w:p>
           <w:pPr>
-            <w:pStyle w:val="TOC2"/>
+            <w:pStyle w:val="Verzeichnis2"/>
             <w:tabs>
               <w:tab w:val="right" w:leader="dot" w:pos="9396"/>
             </w:tabs>
@@ -974,7 +974,7 @@
         </w:p>
         <w:p>
           <w:pPr>
-            <w:pStyle w:val="TOC1"/>
+            <w:pStyle w:val="Verzeichnis1"/>
             <w:tabs>
               <w:tab w:val="right" w:leader="dot" w:pos="9396"/>
             </w:tabs>
@@ -1045,7 +1045,7 @@
         </w:p>
         <w:p>
           <w:pPr>
-            <w:pStyle w:val="TOC2"/>
+            <w:pStyle w:val="Verzeichnis2"/>
             <w:tabs>
               <w:tab w:val="right" w:leader="dot" w:pos="9396"/>
             </w:tabs>
@@ -1116,7 +1116,7 @@
         </w:p>
         <w:p>
           <w:pPr>
-            <w:pStyle w:val="TOC2"/>
+            <w:pStyle w:val="Verzeichnis2"/>
             <w:tabs>
               <w:tab w:val="right" w:leader="dot" w:pos="9396"/>
             </w:tabs>
@@ -1187,7 +1187,7 @@
         </w:p>
         <w:p>
           <w:pPr>
-            <w:pStyle w:val="TOC2"/>
+            <w:pStyle w:val="Verzeichnis2"/>
             <w:tabs>
               <w:tab w:val="right" w:leader="dot" w:pos="9396"/>
             </w:tabs>
@@ -1258,7 +1258,7 @@
         </w:p>
         <w:p>
           <w:pPr>
-            <w:pStyle w:val="TOC1"/>
+            <w:pStyle w:val="Verzeichnis1"/>
             <w:tabs>
               <w:tab w:val="right" w:leader="dot" w:pos="9396"/>
             </w:tabs>
@@ -1329,7 +1329,7 @@
         </w:p>
         <w:p>
           <w:pPr>
-            <w:pStyle w:val="TOC1"/>
+            <w:pStyle w:val="Verzeichnis1"/>
             <w:tabs>
               <w:tab w:val="right" w:leader="dot" w:pos="9396"/>
             </w:tabs>
@@ -1400,7 +1400,7 @@
         </w:p>
         <w:p>
           <w:pPr>
-            <w:pStyle w:val="TOC1"/>
+            <w:pStyle w:val="Verzeichnis1"/>
             <w:tabs>
               <w:tab w:val="right" w:leader="dot" w:pos="9396"/>
             </w:tabs>
@@ -1471,7 +1471,7 @@
         </w:p>
         <w:p>
           <w:pPr>
-            <w:pStyle w:val="TOC1"/>
+            <w:pStyle w:val="Verzeichnis1"/>
             <w:tabs>
               <w:tab w:val="right" w:leader="dot" w:pos="9396"/>
             </w:tabs>
@@ -1542,7 +1542,7 @@
         </w:p>
         <w:p>
           <w:pPr>
-            <w:pStyle w:val="TOC1"/>
+            <w:pStyle w:val="Verzeichnis1"/>
             <w:tabs>
               <w:tab w:val="right" w:leader="dot" w:pos="9396"/>
             </w:tabs>
@@ -1613,7 +1613,7 @@
         </w:p>
         <w:p>
           <w:pPr>
-            <w:pStyle w:val="TOC2"/>
+            <w:pStyle w:val="Verzeichnis2"/>
             <w:tabs>
               <w:tab w:val="right" w:leader="dot" w:pos="9396"/>
             </w:tabs>
@@ -1684,7 +1684,7 @@
         </w:p>
         <w:p>
           <w:pPr>
-            <w:pStyle w:val="TOC2"/>
+            <w:pStyle w:val="Verzeichnis2"/>
             <w:tabs>
               <w:tab w:val="right" w:leader="dot" w:pos="9396"/>
             </w:tabs>
@@ -1755,7 +1755,7 @@
         </w:p>
         <w:p>
           <w:pPr>
-            <w:pStyle w:val="TOC1"/>
+            <w:pStyle w:val="Verzeichnis1"/>
             <w:tabs>
               <w:tab w:val="right" w:leader="dot" w:pos="9396"/>
             </w:tabs>
@@ -1848,7 +1848,7 @@
     </w:p>
     <w:p>
       <w:pPr>
-        <w:pStyle w:val="Heading1"/>
+        <w:pStyle w:val="berschrift1"/>
       </w:pPr>
       <w:bookmarkStart w:id="1" w:name="_Toc144687104"/>
       <w:r>
@@ -1859,7 +1859,7 @@
     </w:p>
     <w:p>
       <w:pPr>
-        <w:pStyle w:val="Heading2"/>
+        <w:pStyle w:val="berschrift2"/>
       </w:pPr>
       <w:bookmarkStart w:id="2" w:name="_Toc144687105"/>
       <w:bookmarkStart w:id="3" w:name="X9132037c9c471ccc01bc1d78d28b1cc18b999cb"/>
@@ -2008,7 +2008,7 @@
     </w:p>
     <w:p>
       <w:pPr>
-        <w:pStyle w:val="Heading2"/>
+        <w:pStyle w:val="berschrift2"/>
       </w:pPr>
       <w:bookmarkStart w:id="4" w:name="_Toc144687106"/>
       <w:bookmarkStart w:id="5" w:name="s1.2.-additional-notes"/>
@@ -2028,17 +2028,17 @@
     </w:p>
     <w:p>
       <w:pPr>
-        <w:pStyle w:val="BodyText"/>
+        <w:pStyle w:val="Textkrper"/>
       </w:pPr>
     </w:p>
     <w:p>
       <w:pPr>
-        <w:pStyle w:val="BodyText"/>
+        <w:pStyle w:val="Textkrper"/>
       </w:pPr>
     </w:p>
     <w:p>
       <w:pPr>
-        <w:pStyle w:val="BodyText"/>
+        <w:pStyle w:val="Textkrper"/>
       </w:pPr>
     </w:p>
     <w:p>
@@ -2075,7 +2075,7 @@
       </w:tblPr>
       <w:tblGrid>
         <w:gridCol w:w="1869"/>
-        <w:gridCol w:w="1676"/>
+        <w:gridCol w:w="963"/>
         <w:gridCol w:w="3449"/>
         <w:gridCol w:w="1943"/>
       </w:tblGrid>
@@ -2104,6 +2104,7 @@
           <w:p>
             <w:pPr>
               <w:pStyle w:val="Compact"/>
+              <w:jc w:val="center"/>
             </w:pPr>
             <w:r>
               <w:t>Method</w:t>
@@ -2117,6 +2118,7 @@
           <w:p>
             <w:pPr>
               <w:pStyle w:val="Compact"/>
+              <w:jc w:val="center"/>
             </w:pPr>
             <w:r>
               <w:t>Collection prior to preregistration</w:t>
@@ -2130,6 +2132,7 @@
           <w:p>
             <w:pPr>
               <w:pStyle w:val="Compact"/>
+              <w:jc w:val="center"/>
             </w:pPr>
             <w:r>
               <w:t>MB1 as Session 1</w:t>
@@ -2158,6 +2161,7 @@
           <w:p>
             <w:pPr>
               <w:pStyle w:val="Compact"/>
+              <w:jc w:val="center"/>
             </w:pPr>
             <w:r>
               <w:t>HPP</w:t>
@@ -2171,6 +2175,7 @@
           <w:p>
             <w:pPr>
               <w:pStyle w:val="Compact"/>
+              <w:jc w:val="center"/>
             </w:pPr>
             <w:r>
               <w:t>No</w:t>
@@ -2184,6 +2189,7 @@
           <w:p>
             <w:pPr>
               <w:pStyle w:val="Compact"/>
+              <w:jc w:val="center"/>
             </w:pPr>
             <w:r>
               <w:t>No</w:t>
@@ -2212,19 +2218,21 @@
           <w:p>
             <w:pPr>
               <w:pStyle w:val="Compact"/>
-            </w:pPr>
-            <w:r>
-              <w:t>eye-tracking</w:t>
-            </w:r>
-          </w:p>
-        </w:tc>
-        <w:tc>
-          <w:tcPr>
-            <w:tcW w:w="0" w:type="auto"/>
-          </w:tcPr>
-          <w:p>
-            <w:pPr>
-              <w:pStyle w:val="Compact"/>
+              <w:jc w:val="center"/>
+            </w:pPr>
+            <w:r>
+              <w:t>ET</w:t>
+            </w:r>
+          </w:p>
+        </w:tc>
+        <w:tc>
+          <w:tcPr>
+            <w:tcW w:w="0" w:type="auto"/>
+          </w:tcPr>
+          <w:p>
+            <w:pPr>
+              <w:pStyle w:val="Compact"/>
+              <w:jc w:val="center"/>
             </w:pPr>
             <w:r>
               <w:t>No</w:t>
@@ -2238,6 +2246,7 @@
           <w:p>
             <w:pPr>
               <w:pStyle w:val="Compact"/>
+              <w:jc w:val="center"/>
             </w:pPr>
             <w:r>
               <w:t>No</w:t>
@@ -2266,19 +2275,21 @@
           <w:p>
             <w:pPr>
               <w:pStyle w:val="Compact"/>
-            </w:pPr>
-            <w:r>
-              <w:t>central fixation</w:t>
-            </w:r>
-          </w:p>
-        </w:tc>
-        <w:tc>
-          <w:tcPr>
-            <w:tcW w:w="0" w:type="auto"/>
-          </w:tcPr>
-          <w:p>
-            <w:pPr>
-              <w:pStyle w:val="Compact"/>
+              <w:jc w:val="center"/>
+            </w:pPr>
+            <w:r>
+              <w:t>CF</w:t>
+            </w:r>
+          </w:p>
+        </w:tc>
+        <w:tc>
+          <w:tcPr>
+            <w:tcW w:w="0" w:type="auto"/>
+          </w:tcPr>
+          <w:p>
+            <w:pPr>
+              <w:pStyle w:val="Compact"/>
+              <w:jc w:val="center"/>
             </w:pPr>
             <w:r>
               <w:t>No</w:t>
@@ -2292,6 +2303,7 @@
           <w:p>
             <w:pPr>
               <w:pStyle w:val="Compact"/>
+              <w:jc w:val="center"/>
             </w:pPr>
             <w:r>
               <w:t>No</w:t>
@@ -2320,19 +2332,21 @@
           <w:p>
             <w:pPr>
               <w:pStyle w:val="Compact"/>
-            </w:pPr>
-            <w:r>
-              <w:t>central fixation</w:t>
-            </w:r>
-          </w:p>
-        </w:tc>
-        <w:tc>
-          <w:tcPr>
-            <w:tcW w:w="0" w:type="auto"/>
-          </w:tcPr>
-          <w:p>
-            <w:pPr>
-              <w:pStyle w:val="Compact"/>
+              <w:jc w:val="center"/>
+            </w:pPr>
+            <w:r>
+              <w:t>CF</w:t>
+            </w:r>
+          </w:p>
+        </w:tc>
+        <w:tc>
+          <w:tcPr>
+            <w:tcW w:w="0" w:type="auto"/>
+          </w:tcPr>
+          <w:p>
+            <w:pPr>
+              <w:pStyle w:val="Compact"/>
+              <w:jc w:val="center"/>
             </w:pPr>
             <w:r>
               <w:t>No</w:t>
@@ -2346,6 +2360,7 @@
           <w:p>
             <w:pPr>
               <w:pStyle w:val="Compact"/>
+              <w:jc w:val="center"/>
             </w:pPr>
             <w:r>
               <w:t>Yes</w:t>
@@ -2374,6 +2389,7 @@
           <w:p>
             <w:pPr>
               <w:pStyle w:val="Compact"/>
+              <w:jc w:val="center"/>
             </w:pPr>
             <w:r>
               <w:t>HPP</w:t>
@@ -2387,6 +2403,7 @@
           <w:p>
             <w:pPr>
               <w:pStyle w:val="Compact"/>
+              <w:jc w:val="center"/>
             </w:pPr>
             <w:r>
               <w:t>No</w:t>
@@ -2400,6 +2417,7 @@
           <w:p>
             <w:pPr>
               <w:pStyle w:val="Compact"/>
+              <w:jc w:val="center"/>
             </w:pPr>
             <w:r>
               <w:t>No</w:t>
@@ -2428,19 +2446,21 @@
           <w:p>
             <w:pPr>
               <w:pStyle w:val="Compact"/>
-            </w:pPr>
-            <w:r>
-              <w:t>eye-tracking</w:t>
-            </w:r>
-          </w:p>
-        </w:tc>
-        <w:tc>
-          <w:tcPr>
-            <w:tcW w:w="0" w:type="auto"/>
-          </w:tcPr>
-          <w:p>
-            <w:pPr>
-              <w:pStyle w:val="Compact"/>
+              <w:jc w:val="center"/>
+            </w:pPr>
+            <w:r>
+              <w:t>ET</w:t>
+            </w:r>
+          </w:p>
+        </w:tc>
+        <w:tc>
+          <w:tcPr>
+            <w:tcW w:w="0" w:type="auto"/>
+          </w:tcPr>
+          <w:p>
+            <w:pPr>
+              <w:pStyle w:val="Compact"/>
+              <w:jc w:val="center"/>
             </w:pPr>
             <w:r>
               <w:t>No</w:t>
@@ -2454,6 +2474,7 @@
           <w:p>
             <w:pPr>
               <w:pStyle w:val="Compact"/>
+              <w:jc w:val="center"/>
             </w:pPr>
             <w:r>
               <w:t>No</w:t>
@@ -2482,19 +2503,21 @@
           <w:p>
             <w:pPr>
               <w:pStyle w:val="Compact"/>
-            </w:pPr>
-            <w:r>
-              <w:t>central fixation</w:t>
-            </w:r>
-          </w:p>
-        </w:tc>
-        <w:tc>
-          <w:tcPr>
-            <w:tcW w:w="0" w:type="auto"/>
-          </w:tcPr>
-          <w:p>
-            <w:pPr>
-              <w:pStyle w:val="Compact"/>
+              <w:jc w:val="center"/>
+            </w:pPr>
+            <w:r>
+              <w:t>CF</w:t>
+            </w:r>
+          </w:p>
+        </w:tc>
+        <w:tc>
+          <w:tcPr>
+            <w:tcW w:w="0" w:type="auto"/>
+          </w:tcPr>
+          <w:p>
+            <w:pPr>
+              <w:pStyle w:val="Compact"/>
+              <w:jc w:val="center"/>
             </w:pPr>
             <w:r>
               <w:t>Yes (n=14)</w:t>
@@ -2508,6 +2531,7 @@
           <w:p>
             <w:pPr>
               <w:pStyle w:val="Compact"/>
+              <w:jc w:val="center"/>
             </w:pPr>
             <w:r>
               <w:t>Yes</w:t>
@@ -2536,6 +2560,7 @@
           <w:p>
             <w:pPr>
               <w:pStyle w:val="Compact"/>
+              <w:jc w:val="center"/>
             </w:pPr>
             <w:r>
               <w:t>HPP</w:t>
@@ -2549,6 +2574,7 @@
           <w:p>
             <w:pPr>
               <w:pStyle w:val="Compact"/>
+              <w:jc w:val="center"/>
             </w:pPr>
             <w:r>
               <w:t>No</w:t>
@@ -2562,6 +2588,7 @@
           <w:p>
             <w:pPr>
               <w:pStyle w:val="Compact"/>
+              <w:jc w:val="center"/>
             </w:pPr>
             <w:r>
               <w:t>No</w:t>
@@ -2572,7 +2599,7 @@
     </w:tbl>
     <w:p>
       <w:pPr>
-        <w:pStyle w:val="Heading1"/>
+        <w:pStyle w:val="berschrift1"/>
       </w:pPr>
       <w:bookmarkStart w:id="6" w:name="_Toc144687107"/>
       <w:bookmarkStart w:id="7" w:name="X76b3b31bf2ad0fe00c07dd1b00cfef127240dba"/>
@@ -2586,7 +2613,7 @@
     </w:p>
     <w:p>
       <w:pPr>
-        <w:pStyle w:val="Heading2"/>
+        <w:pStyle w:val="berschrift2"/>
       </w:pPr>
       <w:bookmarkStart w:id="8" w:name="_Toc144687108"/>
       <w:bookmarkStart w:id="9" w:name="s2.1.-descriptives-and-power"/>
@@ -2686,7 +2713,7 @@
     </w:p>
     <w:p>
       <w:pPr>
-        <w:pStyle w:val="BodyText"/>
+        <w:pStyle w:val="Textkrper"/>
         <w:rPr>
           <w:b/>
           <w:bCs/>
@@ -2834,7 +2861,7 @@
     </w:p>
     <w:p>
       <w:pPr>
-        <w:pStyle w:val="Heading2"/>
+        <w:pStyle w:val="berschrift2"/>
       </w:pPr>
       <w:bookmarkStart w:id="12" w:name="_Toc144687109"/>
       <w:bookmarkStart w:id="13" w:name="s2.2.-time-between-test-sessions"/>
@@ -3019,7 +3046,7 @@
     </w:p>
     <w:p>
       <w:pPr>
-        <w:pStyle w:val="Heading2"/>
+        <w:pStyle w:val="berschrift2"/>
       </w:pPr>
       <w:bookmarkStart w:id="16" w:name="_Toc144687110"/>
       <w:bookmarkStart w:id="17" w:name="s2.3.-participant-age"/>
@@ -3173,7 +3200,7 @@
     </w:p>
     <w:p>
       <w:pPr>
-        <w:pStyle w:val="Heading2"/>
+        <w:pStyle w:val="berschrift2"/>
       </w:pPr>
       <w:bookmarkStart w:id="20" w:name="_Toc144687111"/>
       <w:bookmarkStart w:id="21" w:name="s2.4.-method"/>
@@ -3479,7 +3506,7 @@
     </w:p>
     <w:p>
       <w:pPr>
-        <w:pStyle w:val="Heading2"/>
+        <w:pStyle w:val="berschrift2"/>
       </w:pPr>
       <w:bookmarkStart w:id="26" w:name="_Toc144687112"/>
       <w:bookmarkStart w:id="27" w:name="s2.5.-language-background"/>
@@ -3578,12 +3605,30 @@
         <w:t xml:space="preserve"> </w:t>
       </w:r>
       <w:r>
-        <w:t>Infants’ preference in Session 1 and Session 2 with individual data points and regression lines color-coded by method (CF, ET, or HPP). Results are plotted separately for North American English-learning infants (right panel) and infants learning other languages and dialects (left panel).</w:t>
+        <w:t>Infants’ preference in Session 1 and Session 2 with individual data points and regression lines color-coded by method (</w:t>
+      </w:r>
+      <w:r>
+        <w:t>HPP</w:t>
+      </w:r>
+      <w:r>
+        <w:t xml:space="preserve">, </w:t>
+      </w:r>
+      <w:r>
+        <w:t>CF, or</w:t>
+      </w:r>
+      <w:r>
+        <w:t xml:space="preserve"> </w:t>
+      </w:r>
+      <w:r>
+        <w:t>ET</w:t>
+      </w:r>
+      <w:r>
+        <w:t>). Results are plotted separately for North American English-learning infants (right panel) and infants learning other languages and dialects (left panel).</w:t>
       </w:r>
     </w:p>
     <w:p>
       <w:pPr>
-        <w:pStyle w:val="BodyText"/>
+        <w:pStyle w:val="Textkrper"/>
         <w:rPr>
           <w:b/>
           <w:bCs/>
@@ -3742,7 +3787,7 @@
     </w:p>
     <w:p>
       <w:pPr>
-        <w:pStyle w:val="BodyText"/>
+        <w:pStyle w:val="Textkrper"/>
         <w:rPr>
           <w:b/>
           <w:bCs/>
@@ -3882,7 +3927,7 @@
     </w:p>
     <w:p>
       <w:pPr>
-        <w:pStyle w:val="Heading1"/>
+        <w:pStyle w:val="berschrift1"/>
       </w:pPr>
       <w:bookmarkStart w:id="31" w:name="_Toc144687113"/>
       <w:bookmarkStart w:id="32" w:name="X52129341310d50b58fea33b184d610c9713520c"/>
@@ -3981,12 +4026,24 @@
         <w:t xml:space="preserve"> </w:t>
       </w:r>
       <w:r>
-        <w:t>Forest plot of test-retest reliability effect sizes. Each row represents Fisher’s z transformed correlation coefficient and 95% CI for a given lab and method (HPP, ET, and CF). The black diamond represents the overall estimated effect size from the mixed-effects meta-analytic model.</w:t>
+        <w:t xml:space="preserve">Forest plot of test-retest reliability effect sizes. Each row represents Fisher’s z transformed correlation coefficient and 95% CI for a given lab and method (HPP, </w:t>
+      </w:r>
+      <w:r>
+        <w:t>CF</w:t>
+      </w:r>
+      <w:r>
+        <w:t xml:space="preserve">, and </w:t>
+      </w:r>
+      <w:r>
+        <w:t>ET</w:t>
+      </w:r>
+      <w:r>
+        <w:t>). The black diamond represents the overall estimated effect size from the mixed-effects meta-analytic model.</w:t>
       </w:r>
     </w:p>
     <w:p>
       <w:pPr>
-        <w:pStyle w:val="BodyText"/>
+        <w:pStyle w:val="Textkrper"/>
       </w:pPr>
       <w:r>
         <w:t xml:space="preserve">In addition to the methods for assessing test-retest reliability reported in the main manuscript, we also investigated test-retest reliability across labs using a meta-analytic approach. We used the metafor package (Viechtbauer, 2010) to fit a mixed-effects meta-analytic model on z-transformed correlations for each combination of lab and method using sample size weighting. The model included random intercepts for lab and method. The overall effect size estimate was </w:t>
@@ -4018,7 +4075,7 @@
     </w:p>
     <w:p>
       <w:pPr>
-        <w:pStyle w:val="Heading1"/>
+        <w:pStyle w:val="berschrift1"/>
       </w:pPr>
       <w:bookmarkStart w:id="33" w:name="_Toc144687114"/>
       <w:bookmarkStart w:id="34" w:name="Xaa7975bde7129a10af74a7ddb07d71b55714db1"/>
@@ -4038,7 +4095,7 @@
     </w:p>
     <w:p>
       <w:pPr>
-        <w:pStyle w:val="Heading2"/>
+        <w:pStyle w:val="berschrift2"/>
       </w:pPr>
       <w:bookmarkStart w:id="35" w:name="_Toc144687115"/>
       <w:bookmarkStart w:id="36" w:name="X0343e71ecd9a2d3200c158aabd9f25e08671d71"/>
@@ -4110,6 +4167,7 @@
           <w:p>
             <w:pPr>
               <w:pStyle w:val="Compact"/>
+              <w:jc w:val="center"/>
             </w:pPr>
             <w:r>
               <w:t>Method</w:t>
@@ -4123,6 +4181,7 @@
           <w:p>
             <w:pPr>
               <w:pStyle w:val="Compact"/>
+              <w:jc w:val="center"/>
             </w:pPr>
             <w:r>
               <w:t>Language</w:t>
@@ -4136,6 +4195,7 @@
           <w:p>
             <w:pPr>
               <w:pStyle w:val="Compact"/>
+              <w:jc w:val="center"/>
             </w:pPr>
             <w:r>
               <w:t>Mean age (days)</w:t>
@@ -4149,8 +4209,17 @@
           <w:p>
             <w:pPr>
               <w:pStyle w:val="Compact"/>
-            </w:pPr>
-            <w:r>
+              <w:jc w:val="center"/>
+              <w:rPr>
+                <w:i/>
+                <w:iCs/>
+              </w:rPr>
+            </w:pPr>
+            <w:r>
+              <w:rPr>
+                <w:i/>
+                <w:iCs/>
+              </w:rPr>
               <w:t>N</w:t>
             </w:r>
           </w:p>
@@ -4177,6 +4246,7 @@
           <w:p>
             <w:pPr>
               <w:pStyle w:val="Compact"/>
+              <w:jc w:val="center"/>
             </w:pPr>
             <w:r>
               <w:t>CF</w:t>
@@ -4190,6 +4260,7 @@
           <w:p>
             <w:pPr>
               <w:pStyle w:val="Compact"/>
+              <w:jc w:val="center"/>
             </w:pPr>
             <w:r>
               <w:t>English</w:t>
@@ -4203,6 +4274,7 @@
           <w:p>
             <w:pPr>
               <w:pStyle w:val="Compact"/>
+              <w:jc w:val="center"/>
             </w:pPr>
             <w:r>
               <w:t>136</w:t>
@@ -4216,6 +4288,7 @@
           <w:p>
             <w:pPr>
               <w:pStyle w:val="Compact"/>
+              <w:jc w:val="center"/>
             </w:pPr>
             <w:r>
               <w:t>5</w:t>
@@ -4244,6 +4317,7 @@
           <w:p>
             <w:pPr>
               <w:pStyle w:val="Compact"/>
+              <w:jc w:val="center"/>
             </w:pPr>
             <w:r>
               <w:t>HPP</w:t>
@@ -4257,6 +4331,7 @@
           <w:p>
             <w:pPr>
               <w:pStyle w:val="Compact"/>
+              <w:jc w:val="center"/>
             </w:pPr>
             <w:r>
               <w:t>German</w:t>
@@ -4270,6 +4345,7 @@
           <w:p>
             <w:pPr>
               <w:pStyle w:val="Compact"/>
+              <w:jc w:val="center"/>
             </w:pPr>
             <w:r>
               <w:t>224</w:t>
@@ -4283,6 +4359,7 @@
           <w:p>
             <w:pPr>
               <w:pStyle w:val="Compact"/>
+              <w:jc w:val="center"/>
             </w:pPr>
             <w:r>
               <w:t>18</w:t>
@@ -4311,6 +4388,7 @@
           <w:p>
             <w:pPr>
               <w:pStyle w:val="Compact"/>
+              <w:jc w:val="center"/>
             </w:pPr>
             <w:r>
               <w:t>ET</w:t>
@@ -4324,6 +4402,7 @@
           <w:p>
             <w:pPr>
               <w:pStyle w:val="Compact"/>
+              <w:jc w:val="center"/>
             </w:pPr>
             <w:r>
               <w:t>Norwegian</w:t>
@@ -4337,6 +4416,7 @@
           <w:p>
             <w:pPr>
               <w:pStyle w:val="Compact"/>
+              <w:jc w:val="center"/>
             </w:pPr>
             <w:r>
               <w:t>250</w:t>
@@ -4350,6 +4430,7 @@
           <w:p>
             <w:pPr>
               <w:pStyle w:val="Compact"/>
+              <w:jc w:val="center"/>
             </w:pPr>
             <w:r>
               <w:t>1</w:t>
@@ -4378,6 +4459,7 @@
           <w:p>
             <w:pPr>
               <w:pStyle w:val="Compact"/>
+              <w:jc w:val="center"/>
             </w:pPr>
             <w:r>
               <w:t>CF</w:t>
@@ -4391,6 +4473,7 @@
           <w:p>
             <w:pPr>
               <w:pStyle w:val="Compact"/>
+              <w:jc w:val="center"/>
             </w:pPr>
             <w:r>
               <w:t>English</w:t>
@@ -4404,6 +4487,7 @@
           <w:p>
             <w:pPr>
               <w:pStyle w:val="Compact"/>
+              <w:jc w:val="center"/>
             </w:pPr>
             <w:r>
               <w:t>254</w:t>
@@ -4417,6 +4501,7 @@
           <w:p>
             <w:pPr>
               <w:pStyle w:val="Compact"/>
+              <w:jc w:val="center"/>
             </w:pPr>
             <w:r>
               <w:t>15</w:t>
@@ -4445,6 +4530,7 @@
           <w:p>
             <w:pPr>
               <w:pStyle w:val="Compact"/>
+              <w:jc w:val="center"/>
             </w:pPr>
             <w:r>
               <w:t>HPP</w:t>
@@ -4458,6 +4544,7 @@
           <w:p>
             <w:pPr>
               <w:pStyle w:val="Compact"/>
+              <w:jc w:val="center"/>
             </w:pPr>
             <w:r>
               <w:t>English</w:t>
@@ -4471,6 +4558,7 @@
           <w:p>
             <w:pPr>
               <w:pStyle w:val="Compact"/>
+              <w:jc w:val="center"/>
             </w:pPr>
             <w:r>
               <w:t>233</w:t>
@@ -4484,6 +4572,7 @@
           <w:p>
             <w:pPr>
               <w:pStyle w:val="Compact"/>
+              <w:jc w:val="center"/>
             </w:pPr>
             <w:r>
               <w:t>12</w:t>
@@ -4512,6 +4601,7 @@
           <w:p>
             <w:pPr>
               <w:pStyle w:val="Compact"/>
+              <w:jc w:val="center"/>
             </w:pPr>
             <w:r>
               <w:t>ET</w:t>
@@ -4525,6 +4615,7 @@
           <w:p>
             <w:pPr>
               <w:pStyle w:val="Compact"/>
+              <w:jc w:val="center"/>
             </w:pPr>
             <w:r>
               <w:t>English</w:t>
@@ -4538,6 +4629,7 @@
           <w:p>
             <w:pPr>
               <w:pStyle w:val="Compact"/>
+              <w:jc w:val="center"/>
             </w:pPr>
             <w:r>
               <w:t>235</w:t>
@@ -4551,6 +4643,7 @@
           <w:p>
             <w:pPr>
               <w:pStyle w:val="Compact"/>
+              <w:jc w:val="center"/>
             </w:pPr>
             <w:r>
               <w:t>10</w:t>
@@ -4579,6 +4672,7 @@
           <w:p>
             <w:pPr>
               <w:pStyle w:val="Compact"/>
+              <w:jc w:val="center"/>
             </w:pPr>
             <w:r>
               <w:t>HPP</w:t>
@@ -4592,6 +4686,7 @@
           <w:p>
             <w:pPr>
               <w:pStyle w:val="Compact"/>
+              <w:jc w:val="center"/>
             </w:pPr>
             <w:r>
               <w:t>German</w:t>
@@ -4605,6 +4700,7 @@
           <w:p>
             <w:pPr>
               <w:pStyle w:val="Compact"/>
+              <w:jc w:val="center"/>
             </w:pPr>
             <w:r>
               <w:t>240</w:t>
@@ -4618,6 +4714,7 @@
           <w:p>
             <w:pPr>
               <w:pStyle w:val="Compact"/>
+              <w:jc w:val="center"/>
             </w:pPr>
             <w:r>
               <w:t>13</w:t>
@@ -4646,6 +4743,7 @@
           <w:p>
             <w:pPr>
               <w:pStyle w:val="Compact"/>
+              <w:jc w:val="center"/>
             </w:pPr>
             <w:r>
               <w:t>CF</w:t>
@@ -4659,6 +4757,7 @@
           <w:p>
             <w:pPr>
               <w:pStyle w:val="Compact"/>
+              <w:jc w:val="center"/>
             </w:pPr>
             <w:r>
               <w:t>German</w:t>
@@ -4672,6 +4771,7 @@
           <w:p>
             <w:pPr>
               <w:pStyle w:val="Compact"/>
+              <w:jc w:val="center"/>
             </w:pPr>
             <w:r>
               <w:t>281</w:t>
@@ -4685,6 +4785,7 @@
           <w:p>
             <w:pPr>
               <w:pStyle w:val="Compact"/>
+              <w:jc w:val="center"/>
             </w:pPr>
             <w:r>
               <w:t>26</w:t>
@@ -4695,7 +4796,7 @@
     </w:tbl>
     <w:p>
       <w:pPr>
-        <w:pStyle w:val="BodyText"/>
+        <w:pStyle w:val="Textkrper"/>
       </w:pPr>
       <w:r>
         <w:lastRenderedPageBreak/>
@@ -4942,7 +5043,7 @@
     </w:p>
     <w:p>
       <w:pPr>
-        <w:pStyle w:val="BodyText"/>
+        <w:pStyle w:val="Textkrper"/>
       </w:pPr>
       <w:r>
         <w:t xml:space="preserve">Interestingly, while there was a significant simple correlation between IDS preference in Session 1 and Session 2, </w:t>
@@ -5115,7 +5216,7 @@
     </w:p>
     <w:p>
       <w:pPr>
-        <w:pStyle w:val="Heading2"/>
+        <w:pStyle w:val="berschrift2"/>
       </w:pPr>
       <w:bookmarkStart w:id="37" w:name="_Toc144687116"/>
       <w:bookmarkStart w:id="38" w:name="X688b44e000e757d4b8db2044cb7ae27a0d81316"/>
@@ -5327,7 +5428,22 @@
         <w:t xml:space="preserve">. </w:t>
       </w:r>
       <w:r>
-        <w:t xml:space="preserve">We tested whether method (ET vs. CF vs. HPP) moderated test-retest reliability by fitting a linear mixed-effects model predicting IDS preference in Session 2 from IDS preference in Session 1 (mean-centered), Method (dummy-coded, with CF as the reference level), and their interaction. The model included a by-lab random intercept and a by-lab random slope for IDS preference in Session 1. We found no evidence that Method influenced test-retest reliability as indicated by the interaction between IDS preference in Session 1 and age, </w:t>
+        <w:t>We tested whether method (</w:t>
+      </w:r>
+      <w:r>
+        <w:t>HPP</w:t>
+      </w:r>
+      <w:r>
+        <w:t xml:space="preserve"> </w:t>
+      </w:r>
+      <w:r>
+        <w:t>vs. CF vs. </w:t>
+      </w:r>
+      <w:r>
+        <w:t>ET</w:t>
+      </w:r>
+      <w:r>
+        <w:t xml:space="preserve">) moderated test-retest reliability by fitting a linear mixed-effects model predicting IDS preference in Session 2 from IDS preference in Session 1 (mean-centered), Method (dummy-coded, with CF as the reference level), and their interaction. The model included a by-lab random intercept and a by-lab random slope for IDS preference in Session 1. We found no evidence that Method influenced test-retest reliability as indicated by the interaction between IDS preference in Session 1 and age, </w:t>
       </w:r>
       <m:oMath>
         <m:sSup>
@@ -5536,7 +5652,7 @@
     </w:p>
     <w:p>
       <w:pPr>
-        <w:pStyle w:val="Heading1"/>
+        <w:pStyle w:val="berschrift1"/>
       </w:pPr>
       <w:bookmarkStart w:id="43" w:name="_Toc144687117"/>
       <w:bookmarkStart w:id="44" w:name="s5.-alternative-dependent-variables"/>
@@ -5557,7 +5673,7 @@
     </w:p>
     <w:p>
       <w:pPr>
-        <w:pStyle w:val="Heading2"/>
+        <w:pStyle w:val="berschrift2"/>
       </w:pPr>
       <w:bookmarkStart w:id="45" w:name="_Toc144687118"/>
       <w:bookmarkStart w:id="46" w:name="X993272b465e0a45858c33811006d808bedaabf6"/>
@@ -5653,8 +5769,16 @@
           <w:p>
             <w:pPr>
               <w:pStyle w:val="Compact"/>
-            </w:pPr>
-            <w:r>
+              <w:rPr>
+                <w:i/>
+                <w:iCs/>
+              </w:rPr>
+            </w:pPr>
+            <w:r>
+              <w:rPr>
+                <w:i/>
+                <w:iCs/>
+              </w:rPr>
               <w:t>M</w:t>
             </w:r>
           </w:p>
@@ -5666,8 +5790,16 @@
           <w:p>
             <w:pPr>
               <w:pStyle w:val="Compact"/>
-            </w:pPr>
-            <w:r>
+              <w:rPr>
+                <w:i/>
+                <w:iCs/>
+              </w:rPr>
+            </w:pPr>
+            <w:r>
+              <w:rPr>
+                <w:i/>
+                <w:iCs/>
+              </w:rPr>
               <w:t>SD</w:t>
             </w:r>
           </w:p>
@@ -5894,7 +6026,7 @@
     </w:p>
     <w:p>
       <w:pPr>
-        <w:pStyle w:val="BodyText"/>
+        <w:pStyle w:val="Textkrper"/>
       </w:pPr>
       <w:r>
         <w:t xml:space="preserve">First, we consider the correlations between the three dependent measures we considered for IDS preference: (a) a simple difference score between average IDS and ADS looking times (main manuscript), (b) a difference score between average log-transformed looking times, and (c) the proportion-based preference measure. As expected, the correlations between the alternative dependent measures were very high, all </w:t>
@@ -5912,7 +6044,7 @@
     </w:p>
     <w:p>
       <w:pPr>
-        <w:pStyle w:val="Heading2"/>
+        <w:pStyle w:val="berschrift2"/>
       </w:pPr>
       <w:bookmarkStart w:id="47" w:name="_Toc144687119"/>
       <w:bookmarkStart w:id="48" w:name="s5.2.-log-transformed-looking-times"/>
@@ -6046,7 +6178,7 @@
     </w:p>
     <w:p>
       <w:pPr>
-        <w:pStyle w:val="BodyText"/>
+        <w:pStyle w:val="Textkrper"/>
       </w:pPr>
       <w:r>
         <w:t xml:space="preserve">In these analyses, we calculated IDS preference by first log-transforming looking times for each trial, computing the average log-transformed looking time for IDS and ADS for each </w:t>
@@ -6458,13 +6590,13 @@
     </w:tbl>
     <w:p>
       <w:pPr>
-        <w:pStyle w:val="BodyText"/>
+        <w:pStyle w:val="Textkrper"/>
         <w:ind w:firstLine="0"/>
       </w:pPr>
     </w:p>
     <w:p>
       <w:pPr>
-        <w:pStyle w:val="Heading2"/>
+        <w:pStyle w:val="berschrift2"/>
       </w:pPr>
       <w:bookmarkStart w:id="49" w:name="_Toc144687120"/>
       <w:bookmarkStart w:id="50" w:name="s5.3.-proportion-looking-to-ids"/>
@@ -6631,7 +6763,7 @@
     </w:p>
     <w:p>
       <w:pPr>
-        <w:pStyle w:val="BodyText"/>
+        <w:pStyle w:val="Textkrper"/>
         <w:ind w:firstLine="0"/>
       </w:pPr>
       <w:r>
@@ -7013,19 +7145,19 @@
     </w:p>
     <w:p>
       <w:pPr>
-        <w:pStyle w:val="BodyText"/>
+        <w:pStyle w:val="Textkrper"/>
         <w:ind w:firstLine="0"/>
       </w:pPr>
     </w:p>
     <w:p>
       <w:pPr>
-        <w:pStyle w:val="BodyText"/>
+        <w:pStyle w:val="Textkrper"/>
         <w:ind w:firstLine="0"/>
       </w:pPr>
     </w:p>
     <w:p>
       <w:pPr>
-        <w:pStyle w:val="Heading1"/>
+        <w:pStyle w:val="berschrift1"/>
       </w:pPr>
       <w:bookmarkStart w:id="51" w:name="_Toc144687121"/>
       <w:bookmarkStart w:id="52" w:name="X428e741affa05ebc46a00219550aa59d5f1207a"/>
@@ -7137,7 +7269,7 @@
     </w:p>
     <w:p>
       <w:pPr>
-        <w:pStyle w:val="Heading1"/>
+        <w:pStyle w:val="berschrift1"/>
       </w:pPr>
       <w:bookmarkStart w:id="53" w:name="_Toc144687122"/>
       <w:bookmarkStart w:id="54" w:name="Xcdf04732ff1dfc22dddae5fac9287dce6353ba5"/>
@@ -7161,7 +7293,7 @@
     </w:p>
     <w:p>
       <w:pPr>
-        <w:pStyle w:val="BodyText"/>
+        <w:pStyle w:val="Textkrper"/>
       </w:pPr>
       <w:r>
         <w:t xml:space="preserve">Next, we explored whether we could detect any systematic clustering of infants with distinct patterns of preference across the test and retest session. We took a bottom-up approach and conducted a </w:t>
@@ -7194,7 +7326,27 @@
         <w:t>k</w:t>
       </w:r>
       <w:r>
-        <w:t>=4 (4 clusters) appear to mainly track whether participants are approximately above or below the mean looking time difference for Session 1 and Session 2 (Figure 8A). The diagnostic elbow plot shows little evidence of a qualitative improvement as the number of clusters is increased, which suggests little evidence for a distinctive set of clusters of participants who showed similar patterns of looking across the test and retest sessions (Figure 8B).</w:t>
+        <w:t xml:space="preserve">=4 (4 clusters) </w:t>
+      </w:r>
+      <w:proofErr w:type="gramStart"/>
+      <w:r>
+        <w:t>appear</w:t>
+      </w:r>
+      <w:proofErr w:type="gramEnd"/>
+      <w:r>
+        <w:t xml:space="preserve"> to mainly track whether participants are approximately above or below the mean looking time difference for Session 1 and Session 2 (Figure 8</w:t>
+      </w:r>
+      <w:r>
+        <w:t xml:space="preserve"> </w:t>
+      </w:r>
+      <w:r>
+        <w:t>A). The diagnostic elbow plot shows little evidence of a qualitative improvement as the number of clusters is increased, which suggests little evidence for a distinctive set of clusters of participants who showed similar patterns of looking across the test and retest sessions (Figure 8</w:t>
+      </w:r>
+      <w:r>
+        <w:t xml:space="preserve"> </w:t>
+      </w:r>
+      <w:r>
+        <w:t>B).</w:t>
       </w:r>
     </w:p>
     <w:p>
@@ -7300,7 +7452,7 @@
     </w:p>
     <w:p>
       <w:pPr>
-        <w:pStyle w:val="Heading1"/>
+        <w:pStyle w:val="berschrift1"/>
       </w:pPr>
       <w:bookmarkStart w:id="55" w:name="_Toc144687123"/>
       <w:bookmarkStart w:id="56" w:name="X126bcbcc784761cdc3827950feef0d33aff8b41"/>
@@ -7857,7 +8009,7 @@
     </w:p>
     <w:p>
       <w:pPr>
-        <w:pStyle w:val="BodyText"/>
+        <w:pStyle w:val="Textkrper"/>
       </w:pPr>
       <w:r>
         <w:t xml:space="preserve">We next inspected item-level correlations between the two test sessions. Specifically, we investigated the relation between items composed of the same recording clips in Session 1 and Session 2 (but with a reversed order of clips between the two sessions). We fit a linear mixed-effects model predicting item-level looking time in Session 2 from item-level looking time in Session 1, including random intercepts for participant, item, and lab, as well as a random slope for item-level looking time in Session 1 for participant and lab. Item-level looking in Session 2 was related to item-level looking in Session 1, </w:t>
@@ -8010,7 +8162,7 @@
     </w:p>
     <w:p>
       <w:pPr>
-        <w:pStyle w:val="BodyText"/>
+        <w:pStyle w:val="Textkrper"/>
       </w:pPr>
       <w:r>
         <w:lastRenderedPageBreak/>
@@ -8589,7 +8741,7 @@
     </w:p>
     <w:p>
       <w:pPr>
-        <w:pStyle w:val="Heading1"/>
+        <w:pStyle w:val="berschrift1"/>
       </w:pPr>
       <w:bookmarkStart w:id="57" w:name="_Toc144687124"/>
       <w:bookmarkStart w:id="58" w:name="Xab05b00fd908e3ce9ffe049ecfc45c680a0cd94"/>
@@ -8610,7 +8762,7 @@
     </w:p>
     <w:p>
       <w:pPr>
-        <w:pStyle w:val="BodyText"/>
+        <w:pStyle w:val="Textkrper"/>
         <w:ind w:firstLine="0"/>
       </w:pPr>
       <w:r>
@@ -8928,7 +9080,7 @@
     </w:tbl>
     <w:p>
       <w:pPr>
-        <w:pStyle w:val="Heading1"/>
+        <w:pStyle w:val="berschrift1"/>
       </w:pPr>
       <w:bookmarkStart w:id="59" w:name="_Toc144687125"/>
       <w:bookmarkStart w:id="60" w:name="Xbc95f28ec4815eb9be3c451adec2ef98cb700c0"/>
@@ -8941,7 +9093,7 @@
     </w:p>
     <w:p>
       <w:pPr>
-        <w:pStyle w:val="Heading2"/>
+        <w:pStyle w:val="berschrift2"/>
       </w:pPr>
       <w:bookmarkStart w:id="61" w:name="_Toc144687126"/>
       <w:bookmarkStart w:id="62" w:name="X0aca7a4c7d562ff642611dd8974108f4e5de373"/>
@@ -9335,7 +9487,7 @@
     </w:p>
     <w:p>
       <w:pPr>
-        <w:pStyle w:val="Heading2"/>
+        <w:pStyle w:val="berschrift2"/>
       </w:pPr>
       <w:bookmarkStart w:id="63" w:name="_Toc144687127"/>
       <w:bookmarkStart w:id="64" w:name="X88e06ef7c0439091fc78081b1e592324dd648b2"/>
@@ -9492,7 +9644,7 @@
     </w:p>
     <w:p>
       <w:pPr>
-        <w:pStyle w:val="Heading1"/>
+        <w:pStyle w:val="berschrift1"/>
       </w:pPr>
       <w:bookmarkStart w:id="65" w:name="_Toc144687128"/>
       <w:bookmarkStart w:id="66" w:name="references"/>
@@ -9506,7 +9658,7 @@
     </w:p>
     <w:p>
       <w:pPr>
-        <w:pStyle w:val="Bibliography"/>
+        <w:pStyle w:val="Literaturverzeichnis"/>
       </w:pPr>
       <w:bookmarkStart w:id="67" w:name="ref-manybabies2020quantifying"/>
       <w:bookmarkStart w:id="68" w:name="refs"/>
@@ -9536,7 +9688,7 @@
     </w:p>
     <w:p>
       <w:pPr>
-        <w:pStyle w:val="Bibliography"/>
+        <w:pStyle w:val="Literaturverzeichnis"/>
       </w:pPr>
       <w:bookmarkStart w:id="69" w:name="ref-R-metafor"/>
       <w:bookmarkEnd w:id="67"/>
@@ -9638,7 +9790,7 @@
   <w:sdt>
     <w:sdtPr>
       <w:rPr>
-        <w:rStyle w:val="PageNumber"/>
+        <w:rStyle w:val="Seitenzahl"/>
       </w:rPr>
       <w:id w:val="509259971"/>
       <w:docPartObj>
@@ -9649,40 +9801,40 @@
     <w:sdtContent>
       <w:p>
         <w:pPr>
-          <w:pStyle w:val="Header"/>
+          <w:pStyle w:val="Kopfzeile"/>
           <w:framePr w:wrap="none" w:vAnchor="text" w:hAnchor="margin" w:xAlign="right" w:y="1"/>
           <w:rPr>
-            <w:rStyle w:val="PageNumber"/>
+            <w:rStyle w:val="Seitenzahl"/>
           </w:rPr>
         </w:pPr>
         <w:r>
           <w:rPr>
-            <w:rStyle w:val="PageNumber"/>
+            <w:rStyle w:val="Seitenzahl"/>
           </w:rPr>
           <w:fldChar w:fldCharType="begin"/>
         </w:r>
         <w:r>
           <w:rPr>
-            <w:rStyle w:val="PageNumber"/>
+            <w:rStyle w:val="Seitenzahl"/>
           </w:rPr>
           <w:instrText xml:space="preserve"> PAGE </w:instrText>
         </w:r>
         <w:r>
           <w:rPr>
-            <w:rStyle w:val="PageNumber"/>
+            <w:rStyle w:val="Seitenzahl"/>
           </w:rPr>
           <w:fldChar w:fldCharType="separate"/>
         </w:r>
         <w:r>
           <w:rPr>
-            <w:rStyle w:val="PageNumber"/>
+            <w:rStyle w:val="Seitenzahl"/>
             <w:noProof/>
           </w:rPr>
           <w:t>40</w:t>
         </w:r>
         <w:r>
           <w:rPr>
-            <w:rStyle w:val="PageNumber"/>
+            <w:rStyle w:val="Seitenzahl"/>
           </w:rPr>
           <w:fldChar w:fldCharType="end"/>
         </w:r>
@@ -9691,7 +9843,7 @@
   </w:sdt>
   <w:p>
     <w:pPr>
-      <w:pStyle w:val="Header"/>
+      <w:pStyle w:val="Kopfzeile"/>
       <w:ind w:right="360"/>
     </w:pPr>
   </w:p>
@@ -9700,64 +9852,9 @@
 
 <file path=word/header2.xml><?xml version="1.0" encoding="utf-8"?>
 <w:hdr xmlns:wpc="http://schemas.microsoft.com/office/word/2010/wordprocessingCanvas" xmlns:cx="http://schemas.microsoft.com/office/drawing/2014/chartex" xmlns:cx1="http://schemas.microsoft.com/office/drawing/2015/9/8/chartex" xmlns:cx2="http://schemas.microsoft.com/office/drawing/2015/10/21/chartex" xmlns:cx3="http://schemas.microsoft.com/office/drawing/2016/5/9/chartex" xmlns:cx4="http://schemas.microsoft.com/office/drawing/2016/5/10/chartex" xmlns:cx5="http://schemas.microsoft.com/office/drawing/2016/5/11/chartex" xmlns:cx6="http://schemas.microsoft.com/office/drawing/2016/5/12/chartex" xmlns:cx7="http://schemas.microsoft.com/office/drawing/2016/5/13/chartex" xmlns:cx8="http://schemas.microsoft.com/office/drawing/2016/5/14/chartex" xmlns:mc="http://schemas.openxmlformats.org/markup-compatibility/2006" xmlns:aink="http://schemas.microsoft.com/office/drawing/2016/ink" xmlns:am3d="http://schemas.microsoft.com/office/drawing/2017/model3d" xmlns:o="urn:schemas-microsoft-com:office:office" xmlns:oel="http://schemas.microsoft.com/office/2019/extlst" xmlns:r="http://schemas.openxmlformats.org/officeDocument/2006/relationships" xmlns:m="http://schemas.openxmlformats.org/officeDocument/2006/math" xmlns:v="urn:schemas-microsoft-com:vml" xmlns:wp14="http://schemas.microsoft.com/office/word/2010/wordprocessingDrawing" xmlns:wp="http://schemas.openxmlformats.org/drawingml/2006/wordprocessingDrawing" xmlns:w10="urn:schemas-microsoft-com:office:word" xmlns:w="http://schemas.openxmlformats.org/wordprocessingml/2006/main" xmlns:w14="http://schemas.microsoft.com/office/word/2010/wordml" xmlns:w15="http://schemas.microsoft.com/office/word/2012/wordml" xmlns:w16cex="http://schemas.microsoft.com/office/word/2018/wordml/cex" xmlns:w16cid="http://schemas.microsoft.com/office/word/2016/wordml/cid" xmlns:w16="http://schemas.microsoft.com/office/word/2018/wordml" xmlns:w16sdtdh="http://schemas.microsoft.com/office/word/2020/wordml/sdtdatahash" xmlns:w16se="http://schemas.microsoft.com/office/word/2015/wordml/symex" xmlns:wpg="http://schemas.microsoft.com/office/word/2010/wordprocessingGroup" xmlns:wpi="http://schemas.microsoft.com/office/word/2010/wordprocessingInk" xmlns:wne="http://schemas.microsoft.com/office/word/2006/wordml" xmlns:wps="http://schemas.microsoft.com/office/word/2010/wordprocessingShape" mc:Ignorable="w14 w15 w16se w16cid w16 w16cex w16sdtdh wp14">
-  <w:sdt>
-    <w:sdtPr>
-      <w:rPr>
-        <w:rStyle w:val="PageNumber"/>
-      </w:rPr>
-      <w:id w:val="-1922177194"/>
-      <w:docPartObj>
-        <w:docPartGallery w:val="Page Numbers (Top of Page)"/>
-        <w:docPartUnique/>
-      </w:docPartObj>
-    </w:sdtPr>
-    <w:sdtContent>
-      <w:p>
-        <w:pPr>
-          <w:pStyle w:val="Header"/>
-          <w:framePr w:wrap="none" w:vAnchor="text" w:hAnchor="margin" w:xAlign="right" w:y="1"/>
-          <w:rPr>
-            <w:rStyle w:val="PageNumber"/>
-          </w:rPr>
-        </w:pPr>
-        <w:r>
-          <w:rPr>
-            <w:rStyle w:val="PageNumber"/>
-          </w:rPr>
-          <w:fldChar w:fldCharType="begin"/>
-        </w:r>
-        <w:r>
-          <w:rPr>
-            <w:rStyle w:val="PageNumber"/>
-          </w:rPr>
-          <w:instrText xml:space="preserve"> PAGE </w:instrText>
-        </w:r>
-        <w:r>
-          <w:rPr>
-            <w:rStyle w:val="PageNumber"/>
-          </w:rPr>
-          <w:fldChar w:fldCharType="separate"/>
-        </w:r>
-        <w:r>
-          <w:rPr>
-            <w:rStyle w:val="PageNumber"/>
-            <w:noProof/>
-          </w:rPr>
-          <w:t>1</w:t>
-        </w:r>
-        <w:r>
-          <w:rPr>
-            <w:rStyle w:val="PageNumber"/>
-          </w:rPr>
-          <w:fldChar w:fldCharType="end"/>
-        </w:r>
-      </w:p>
-    </w:sdtContent>
-  </w:sdt>
   <w:p>
     <w:pPr>
-      <w:pStyle w:val="Header"/>
-      <w:ind w:right="357"/>
+      <w:pStyle w:val="Kopfzeile"/>
     </w:pPr>
     <w:r>
       <w:t>MB1T SUPPLEMENTARY</w:t>
@@ -9765,6 +9862,50 @@
     <w:r>
       <w:ptab w:relativeTo="margin" w:alignment="right" w:leader="none"/>
     </w:r>
+    <w:sdt>
+      <w:sdtPr>
+        <w:rPr>
+          <w:rStyle w:val="Seitenzahl"/>
+        </w:rPr>
+        <w:id w:val="-1922177194"/>
+        <w:docPartObj>
+          <w:docPartGallery w:val="Page Numbers (Top of Page)"/>
+          <w:docPartUnique/>
+        </w:docPartObj>
+      </w:sdtPr>
+      <w:sdtContent>
+        <w:r>
+          <w:rPr>
+            <w:rStyle w:val="Seitenzahl"/>
+          </w:rPr>
+          <w:fldChar w:fldCharType="begin"/>
+        </w:r>
+        <w:r>
+          <w:rPr>
+            <w:rStyle w:val="Seitenzahl"/>
+          </w:rPr>
+          <w:instrText xml:space="preserve"> PAGE </w:instrText>
+        </w:r>
+        <w:r>
+          <w:rPr>
+            <w:rStyle w:val="Seitenzahl"/>
+          </w:rPr>
+          <w:fldChar w:fldCharType="separate"/>
+        </w:r>
+        <w:r>
+          <w:rPr>
+            <w:rStyle w:val="Seitenzahl"/>
+          </w:rPr>
+          <w:t>2</w:t>
+        </w:r>
+        <w:r>
+          <w:rPr>
+            <w:rStyle w:val="Seitenzahl"/>
+          </w:rPr>
+          <w:fldChar w:fldCharType="end"/>
+        </w:r>
+      </w:sdtContent>
+    </w:sdt>
   </w:p>
 </w:hdr>
 </file>
@@ -9774,7 +9915,7 @@
   <w:sdt>
     <w:sdtPr>
       <w:rPr>
-        <w:rStyle w:val="PageNumber"/>
+        <w:rStyle w:val="Seitenzahl"/>
       </w:rPr>
       <w:id w:val="1389921216"/>
       <w:docPartObj>
@@ -9785,40 +9926,40 @@
     <w:sdtContent>
       <w:p>
         <w:pPr>
-          <w:pStyle w:val="Header"/>
+          <w:pStyle w:val="Kopfzeile"/>
           <w:framePr w:wrap="none" w:vAnchor="text" w:hAnchor="margin" w:xAlign="right" w:y="1"/>
           <w:rPr>
-            <w:rStyle w:val="PageNumber"/>
+            <w:rStyle w:val="Seitenzahl"/>
           </w:rPr>
         </w:pPr>
         <w:r>
           <w:rPr>
-            <w:rStyle w:val="PageNumber"/>
+            <w:rStyle w:val="Seitenzahl"/>
           </w:rPr>
           <w:fldChar w:fldCharType="begin"/>
         </w:r>
         <w:r>
           <w:rPr>
-            <w:rStyle w:val="PageNumber"/>
+            <w:rStyle w:val="Seitenzahl"/>
           </w:rPr>
           <w:instrText xml:space="preserve"> PAGE </w:instrText>
         </w:r>
         <w:r>
           <w:rPr>
-            <w:rStyle w:val="PageNumber"/>
+            <w:rStyle w:val="Seitenzahl"/>
           </w:rPr>
           <w:fldChar w:fldCharType="separate"/>
         </w:r>
         <w:r>
           <w:rPr>
-            <w:rStyle w:val="PageNumber"/>
+            <w:rStyle w:val="Seitenzahl"/>
             <w:noProof/>
           </w:rPr>
           <w:t>1</w:t>
         </w:r>
         <w:r>
           <w:rPr>
-            <w:rStyle w:val="PageNumber"/>
+            <w:rStyle w:val="Seitenzahl"/>
           </w:rPr>
           <w:fldChar w:fldCharType="end"/>
         </w:r>
@@ -9827,18 +9968,12 @@
   </w:sdt>
   <w:p>
     <w:pPr>
-      <w:pStyle w:val="Header"/>
+      <w:pStyle w:val="Kopfzeile"/>
       <w:ind w:right="360"/>
     </w:pPr>
     <w:r>
       <w:t>Running head: MB1T SUPPLEMENTARY</w:t>
     </w:r>
-  </w:p>
-  <w:p>
-    <w:pPr>
-      <w:pStyle w:val="Header"/>
-      <w:ind w:right="357"/>
-    </w:pPr>
   </w:p>
 </w:hdr>
 </file>
@@ -10907,7 +11042,7 @@
     <w:lsdException w:name="Unresolved Mention" w:semiHidden="1" w:uiPriority="99" w:unhideWhenUsed="1"/>
     <w:lsdException w:name="Smart Link" w:semiHidden="1" w:uiPriority="99" w:unhideWhenUsed="1"/>
   </w:latentStyles>
-  <w:style w:type="paragraph" w:default="1" w:styleId="Normal">
+  <w:style w:type="paragraph" w:default="1" w:styleId="Standard">
     <w:name w:val="Normal"/>
     <w:qFormat/>
     <w:rsid w:val="00572FF5"/>
@@ -10918,10 +11053,10 @@
       <w:rFonts w:ascii="Times New Roman" w:hAnsi="Times New Roman"/>
     </w:rPr>
   </w:style>
-  <w:style w:type="paragraph" w:styleId="Heading1">
+  <w:style w:type="paragraph" w:styleId="berschrift1">
     <w:name w:val="heading 1"/>
-    <w:basedOn w:val="Normal"/>
-    <w:next w:val="BodyText"/>
+    <w:basedOn w:val="Standard"/>
+    <w:next w:val="Textkrper"/>
     <w:uiPriority w:val="9"/>
     <w:qFormat/>
     <w:rsid w:val="00572FF5"/>
@@ -10939,10 +11074,10 @@
       <w:szCs w:val="32"/>
     </w:rPr>
   </w:style>
-  <w:style w:type="paragraph" w:styleId="Heading2">
+  <w:style w:type="paragraph" w:styleId="berschrift2">
     <w:name w:val="heading 2"/>
-    <w:basedOn w:val="Heading1"/>
-    <w:next w:val="BodyText"/>
+    <w:basedOn w:val="berschrift1"/>
+    <w:next w:val="Textkrper"/>
     <w:uiPriority w:val="9"/>
     <w:unhideWhenUsed/>
     <w:qFormat/>
@@ -10956,10 +11091,10 @@
       <w:bCs w:val="0"/>
     </w:rPr>
   </w:style>
-  <w:style w:type="paragraph" w:styleId="Heading3">
+  <w:style w:type="paragraph" w:styleId="berschrift3">
     <w:name w:val="heading 3"/>
-    <w:basedOn w:val="Heading2"/>
-    <w:next w:val="Normal"/>
+    <w:basedOn w:val="berschrift2"/>
+    <w:next w:val="Standard"/>
     <w:uiPriority w:val="9"/>
     <w:unhideWhenUsed/>
     <w:qFormat/>
@@ -10975,10 +11110,10 @@
       <w:szCs w:val="28"/>
     </w:rPr>
   </w:style>
-  <w:style w:type="paragraph" w:styleId="Heading4">
+  <w:style w:type="paragraph" w:styleId="berschrift4">
     <w:name w:val="heading 4"/>
-    <w:basedOn w:val="Heading3"/>
-    <w:next w:val="BodyText"/>
+    <w:basedOn w:val="berschrift3"/>
+    <w:next w:val="Textkrper"/>
     <w:uiPriority w:val="9"/>
     <w:unhideWhenUsed/>
     <w:qFormat/>
@@ -10992,10 +11127,10 @@
       <w:i/>
     </w:rPr>
   </w:style>
-  <w:style w:type="paragraph" w:styleId="Heading5">
+  <w:style w:type="paragraph" w:styleId="berschrift5">
     <w:name w:val="heading 5"/>
-    <w:basedOn w:val="Heading4"/>
-    <w:next w:val="BodyText"/>
+    <w:basedOn w:val="berschrift4"/>
+    <w:next w:val="Textkrper"/>
     <w:uiPriority w:val="9"/>
     <w:unhideWhenUsed/>
     <w:qFormat/>
@@ -11009,10 +11144,10 @@
       <w:iCs/>
     </w:rPr>
   </w:style>
-  <w:style w:type="paragraph" w:styleId="Heading6">
+  <w:style w:type="paragraph" w:styleId="berschrift6">
     <w:name w:val="heading 6"/>
-    <w:basedOn w:val="Normal"/>
-    <w:next w:val="BodyText"/>
+    <w:basedOn w:val="Standard"/>
+    <w:next w:val="Textkrper"/>
     <w:uiPriority w:val="9"/>
     <w:unhideWhenUsed/>
     <w:qFormat/>
@@ -11027,10 +11162,10 @@
       <w:color w:val="4F81BD" w:themeColor="accent1"/>
     </w:rPr>
   </w:style>
-  <w:style w:type="paragraph" w:styleId="Heading7">
+  <w:style w:type="paragraph" w:styleId="berschrift7">
     <w:name w:val="heading 7"/>
-    <w:basedOn w:val="Normal"/>
-    <w:next w:val="BodyText"/>
+    <w:basedOn w:val="Standard"/>
+    <w:next w:val="Textkrper"/>
     <w:uiPriority w:val="9"/>
     <w:unhideWhenUsed/>
     <w:qFormat/>
@@ -11045,10 +11180,10 @@
       <w:color w:val="4F81BD" w:themeColor="accent1"/>
     </w:rPr>
   </w:style>
-  <w:style w:type="paragraph" w:styleId="Heading8">
+  <w:style w:type="paragraph" w:styleId="berschrift8">
     <w:name w:val="heading 8"/>
-    <w:basedOn w:val="Normal"/>
-    <w:next w:val="BodyText"/>
+    <w:basedOn w:val="Standard"/>
+    <w:next w:val="Textkrper"/>
     <w:uiPriority w:val="9"/>
     <w:unhideWhenUsed/>
     <w:qFormat/>
@@ -11063,10 +11198,10 @@
       <w:color w:val="4F81BD" w:themeColor="accent1"/>
     </w:rPr>
   </w:style>
-  <w:style w:type="paragraph" w:styleId="Heading9">
+  <w:style w:type="paragraph" w:styleId="berschrift9">
     <w:name w:val="heading 9"/>
-    <w:basedOn w:val="Normal"/>
-    <w:next w:val="BodyText"/>
+    <w:basedOn w:val="Standard"/>
+    <w:next w:val="Textkrper"/>
     <w:uiPriority w:val="9"/>
     <w:unhideWhenUsed/>
     <w:qFormat/>
@@ -11081,13 +11216,13 @@
       <w:color w:val="4F81BD" w:themeColor="accent1"/>
     </w:rPr>
   </w:style>
-  <w:style w:type="character" w:default="1" w:styleId="DefaultParagraphFont">
+  <w:style w:type="character" w:default="1" w:styleId="Absatz-Standardschriftart">
     <w:name w:val="Default Paragraph Font"/>
     <w:uiPriority w:val="1"/>
     <w:semiHidden/>
     <w:unhideWhenUsed/>
   </w:style>
-  <w:style w:type="table" w:default="1" w:styleId="TableNormal">
+  <w:style w:type="table" w:default="1" w:styleId="NormaleTabelle">
     <w:name w:val="Normal Table"/>
     <w:uiPriority w:val="99"/>
     <w:semiHidden/>
@@ -11102,16 +11237,16 @@
       </w:tblCellMar>
     </w:tblPr>
   </w:style>
-  <w:style w:type="numbering" w:default="1" w:styleId="NoList">
+  <w:style w:type="numbering" w:default="1" w:styleId="KeineListe">
     <w:name w:val="No List"/>
     <w:uiPriority w:val="99"/>
     <w:semiHidden/>
     <w:unhideWhenUsed/>
   </w:style>
-  <w:style w:type="paragraph" w:styleId="BodyText">
+  <w:style w:type="paragraph" w:styleId="Textkrper">
     <w:name w:val="Body Text"/>
-    <w:basedOn w:val="Normal"/>
-    <w:link w:val="BodyTextChar"/>
+    <w:basedOn w:val="Standard"/>
+    <w:link w:val="TextkrperZchn"/>
     <w:qFormat/>
     <w:rsid w:val="005036C4"/>
     <w:pPr>
@@ -11121,13 +11256,13 @@
   </w:style>
   <w:style w:type="paragraph" w:customStyle="1" w:styleId="FirstParagraph">
     <w:name w:val="First Paragraph"/>
-    <w:basedOn w:val="BodyText"/>
-    <w:next w:val="BodyText"/>
+    <w:basedOn w:val="Textkrper"/>
+    <w:next w:val="Textkrper"/>
     <w:qFormat/>
   </w:style>
   <w:style w:type="paragraph" w:customStyle="1" w:styleId="Compact">
     <w:name w:val="Compact"/>
-    <w:basedOn w:val="BodyText"/>
+    <w:basedOn w:val="Textkrper"/>
     <w:qFormat/>
     <w:rsid w:val="00AF6DE6"/>
     <w:pPr>
@@ -11135,10 +11270,10 @@
       <w:ind w:firstLine="0"/>
     </w:pPr>
   </w:style>
-  <w:style w:type="paragraph" w:styleId="Title">
+  <w:style w:type="paragraph" w:styleId="Titel">
     <w:name w:val="Title"/>
-    <w:basedOn w:val="Normal"/>
-    <w:next w:val="BodyText"/>
+    <w:basedOn w:val="Standard"/>
+    <w:next w:val="Textkrper"/>
     <w:qFormat/>
     <w:rsid w:val="00186200"/>
     <w:pPr>
@@ -11153,10 +11288,10 @@
       <w:szCs w:val="36"/>
     </w:rPr>
   </w:style>
-  <w:style w:type="paragraph" w:styleId="Subtitle">
+  <w:style w:type="paragraph" w:styleId="Untertitel">
     <w:name w:val="Subtitle"/>
-    <w:basedOn w:val="Title"/>
-    <w:next w:val="BodyText"/>
+    <w:basedOn w:val="Titel"/>
+    <w:next w:val="Textkrper"/>
     <w:qFormat/>
     <w:rsid w:val="00572FF5"/>
     <w:pPr>
@@ -11168,17 +11303,17 @@
   </w:style>
   <w:style w:type="paragraph" w:customStyle="1" w:styleId="Author">
     <w:name w:val="Author"/>
-    <w:basedOn w:val="Title"/>
-    <w:next w:val="BodyText"/>
+    <w:basedOn w:val="Titel"/>
+    <w:next w:val="Textkrper"/>
     <w:qFormat/>
     <w:rsid w:val="00CB20D0"/>
     <w:pPr>
       <w:spacing w:before="0"/>
     </w:pPr>
   </w:style>
-  <w:style w:type="paragraph" w:styleId="Date">
+  <w:style w:type="paragraph" w:styleId="Datum">
     <w:name w:val="Date"/>
-    <w:next w:val="BodyText"/>
+    <w:next w:val="Textkrper"/>
     <w:qFormat/>
     <w:pPr>
       <w:keepNext/>
@@ -11188,8 +11323,8 @@
   </w:style>
   <w:style w:type="paragraph" w:customStyle="1" w:styleId="Abstract">
     <w:name w:val="Abstract"/>
-    <w:basedOn w:val="Normal"/>
-    <w:next w:val="BodyText"/>
+    <w:basedOn w:val="Standard"/>
+    <w:next w:val="Textkrper"/>
     <w:qFormat/>
     <w:rsid w:val="00572FF5"/>
     <w:pPr>
@@ -11201,20 +11336,20 @@
       <w:szCs w:val="20"/>
     </w:rPr>
   </w:style>
-  <w:style w:type="paragraph" w:styleId="Bibliography">
+  <w:style w:type="paragraph" w:styleId="Literaturverzeichnis">
     <w:name w:val="Bibliography"/>
     <w:aliases w:val="refs"/>
-    <w:basedOn w:val="Normal"/>
+    <w:basedOn w:val="Standard"/>
     <w:qFormat/>
     <w:rsid w:val="00572FF5"/>
     <w:pPr>
       <w:ind w:left="680" w:hanging="680"/>
     </w:pPr>
   </w:style>
-  <w:style w:type="paragraph" w:styleId="BlockText">
+  <w:style w:type="paragraph" w:styleId="Blocktext">
     <w:name w:val="Block Text"/>
-    <w:basedOn w:val="BodyText"/>
-    <w:next w:val="BodyText"/>
+    <w:basedOn w:val="Textkrper"/>
+    <w:next w:val="Textkrper"/>
     <w:uiPriority w:val="9"/>
     <w:unhideWhenUsed/>
     <w:qFormat/>
@@ -11228,9 +11363,9 @@
       <w:szCs w:val="20"/>
     </w:rPr>
   </w:style>
-  <w:style w:type="paragraph" w:styleId="FootnoteText">
+  <w:style w:type="paragraph" w:styleId="Funotentext">
     <w:name w:val="footnote text"/>
-    <w:basedOn w:val="Normal"/>
+    <w:basedOn w:val="Standard"/>
     <w:uiPriority w:val="9"/>
     <w:unhideWhenUsed/>
     <w:qFormat/>
@@ -11241,7 +11376,7 @@
   </w:style>
   <w:style w:type="table" w:customStyle="1" w:styleId="Table">
     <w:name w:val="Table"/>
-    <w:basedOn w:val="TableNormal"/>
+    <w:basedOn w:val="NormaleTabelle"/>
     <w:uiPriority w:val="99"/>
     <w:rsid w:val="00141BA7"/>
     <w:pPr>
@@ -11279,7 +11414,7 @@
   </w:style>
   <w:style w:type="paragraph" w:customStyle="1" w:styleId="DefinitionTerm">
     <w:name w:val="Definition Term"/>
-    <w:basedOn w:val="Normal"/>
+    <w:basedOn w:val="Standard"/>
     <w:next w:val="Definition"/>
     <w:pPr>
       <w:keepNext/>
@@ -11292,12 +11427,12 @@
   </w:style>
   <w:style w:type="paragraph" w:customStyle="1" w:styleId="Definition">
     <w:name w:val="Definition"/>
-    <w:basedOn w:val="Normal"/>
+    <w:basedOn w:val="Standard"/>
   </w:style>
-  <w:style w:type="paragraph" w:styleId="Caption">
+  <w:style w:type="paragraph" w:styleId="Beschriftung">
     <w:name w:val="caption"/>
-    <w:basedOn w:val="Normal"/>
-    <w:link w:val="CaptionChar"/>
+    <w:basedOn w:val="Standard"/>
+    <w:link w:val="BeschriftungZchn"/>
     <w:pPr>
       <w:spacing w:after="120"/>
     </w:pPr>
@@ -11307,7 +11442,7 @@
   </w:style>
   <w:style w:type="paragraph" w:customStyle="1" w:styleId="TableCaption">
     <w:name w:val="Table Caption"/>
-    <w:basedOn w:val="Caption"/>
+    <w:basedOn w:val="Beschriftung"/>
     <w:rsid w:val="00006D3F"/>
     <w:pPr>
       <w:keepNext/>
@@ -11315,7 +11450,7 @@
   </w:style>
   <w:style w:type="paragraph" w:customStyle="1" w:styleId="ImageCaption">
     <w:name w:val="Image Caption"/>
-    <w:basedOn w:val="Caption"/>
+    <w:basedOn w:val="Beschriftung"/>
     <w:rsid w:val="00421B26"/>
     <w:rPr>
       <w:i w:val="0"/>
@@ -11323,7 +11458,7 @@
   </w:style>
   <w:style w:type="paragraph" w:customStyle="1" w:styleId="Figure">
     <w:name w:val="Figure"/>
-    <w:basedOn w:val="Normal"/>
+    <w:basedOn w:val="Standard"/>
   </w:style>
   <w:style w:type="paragraph" w:customStyle="1" w:styleId="CaptionedFigure">
     <w:name w:val="Captioned Figure"/>
@@ -11332,39 +11467,39 @@
       <w:keepNext/>
     </w:pPr>
   </w:style>
-  <w:style w:type="character" w:customStyle="1" w:styleId="CaptionChar">
-    <w:name w:val="Caption Char"/>
-    <w:basedOn w:val="DefaultParagraphFont"/>
-    <w:link w:val="Caption"/>
+  <w:style w:type="character" w:customStyle="1" w:styleId="BeschriftungZchn">
+    <w:name w:val="Beschriftung Zchn"/>
+    <w:basedOn w:val="Absatz-Standardschriftart"/>
+    <w:link w:val="Beschriftung"/>
   </w:style>
   <w:style w:type="character" w:customStyle="1" w:styleId="VerbatimChar">
     <w:name w:val="Verbatim Char"/>
-    <w:basedOn w:val="CaptionChar"/>
+    <w:basedOn w:val="BeschriftungZchn"/>
     <w:link w:val="SourceCode"/>
     <w:rPr>
       <w:rFonts w:ascii="Consolas" w:hAnsi="Consolas"/>
       <w:sz w:val="22"/>
     </w:rPr>
   </w:style>
-  <w:style w:type="character" w:styleId="FootnoteReference">
+  <w:style w:type="character" w:styleId="Funotenzeichen">
     <w:name w:val="footnote reference"/>
-    <w:basedOn w:val="CaptionChar"/>
+    <w:basedOn w:val="BeschriftungZchn"/>
     <w:rPr>
       <w:vertAlign w:val="superscript"/>
     </w:rPr>
   </w:style>
   <w:style w:type="character" w:styleId="Hyperlink">
     <w:name w:val="Hyperlink"/>
-    <w:basedOn w:val="CaptionChar"/>
+    <w:basedOn w:val="BeschriftungZchn"/>
     <w:uiPriority w:val="99"/>
     <w:rPr>
       <w:color w:val="4F81BD" w:themeColor="accent1"/>
     </w:rPr>
   </w:style>
-  <w:style w:type="paragraph" w:styleId="TOCHeading">
+  <w:style w:type="paragraph" w:styleId="Inhaltsverzeichnisberschrift">
     <w:name w:val="TOC Heading"/>
-    <w:basedOn w:val="Heading1"/>
-    <w:next w:val="BodyText"/>
+    <w:basedOn w:val="berschrift1"/>
+    <w:next w:val="Textkrper"/>
     <w:uiPriority w:val="39"/>
     <w:unhideWhenUsed/>
     <w:qFormat/>
@@ -11379,7 +11514,7 @@
   </w:style>
   <w:style w:type="paragraph" w:customStyle="1" w:styleId="SourceCode">
     <w:name w:val="Source Code"/>
-    <w:basedOn w:val="Normal"/>
+    <w:basedOn w:val="Standard"/>
     <w:link w:val="VerbatimChar"/>
     <w:pPr>
       <w:shd w:val="clear" w:color="auto" w:fill="F8F8F8"/>
@@ -11707,10 +11842,10 @@
       <w:shd w:val="clear" w:color="auto" w:fill="F8F8F8"/>
     </w:rPr>
   </w:style>
-  <w:style w:type="paragraph" w:styleId="Header">
+  <w:style w:type="paragraph" w:styleId="Kopfzeile">
     <w:name w:val="header"/>
-    <w:basedOn w:val="Normal"/>
-    <w:link w:val="HeaderChar"/>
+    <w:basedOn w:val="Standard"/>
+    <w:link w:val="KopfzeileZchn"/>
     <w:uiPriority w:val="99"/>
     <w:unhideWhenUsed/>
     <w:rsid w:val="00AF36ED"/>
@@ -11722,17 +11857,17 @@
       <w:spacing w:after="0"/>
     </w:pPr>
   </w:style>
-  <w:style w:type="character" w:customStyle="1" w:styleId="HeaderChar">
-    <w:name w:val="Header Char"/>
-    <w:basedOn w:val="DefaultParagraphFont"/>
-    <w:link w:val="Header"/>
+  <w:style w:type="character" w:customStyle="1" w:styleId="KopfzeileZchn">
+    <w:name w:val="Kopfzeile Zchn"/>
+    <w:basedOn w:val="Absatz-Standardschriftart"/>
+    <w:link w:val="Kopfzeile"/>
     <w:uiPriority w:val="99"/>
     <w:rsid w:val="00AF36ED"/>
   </w:style>
-  <w:style w:type="paragraph" w:styleId="Footer">
+  <w:style w:type="paragraph" w:styleId="Fuzeile">
     <w:name w:val="footer"/>
-    <w:basedOn w:val="Normal"/>
-    <w:link w:val="FooterChar"/>
+    <w:basedOn w:val="Standard"/>
+    <w:link w:val="FuzeileZchn"/>
     <w:unhideWhenUsed/>
     <w:rsid w:val="00AF36ED"/>
     <w:pPr>
@@ -11743,22 +11878,22 @@
       <w:spacing w:after="0"/>
     </w:pPr>
   </w:style>
-  <w:style w:type="character" w:customStyle="1" w:styleId="FooterChar">
-    <w:name w:val="Footer Char"/>
-    <w:basedOn w:val="DefaultParagraphFont"/>
-    <w:link w:val="Footer"/>
+  <w:style w:type="character" w:customStyle="1" w:styleId="FuzeileZchn">
+    <w:name w:val="Fußzeile Zchn"/>
+    <w:basedOn w:val="Absatz-Standardschriftart"/>
+    <w:link w:val="Fuzeile"/>
     <w:rsid w:val="00AF36ED"/>
   </w:style>
-  <w:style w:type="character" w:styleId="PageNumber">
+  <w:style w:type="character" w:styleId="Seitenzahl">
     <w:name w:val="page number"/>
-    <w:basedOn w:val="DefaultParagraphFont"/>
+    <w:basedOn w:val="Absatz-Standardschriftart"/>
     <w:semiHidden/>
     <w:unhideWhenUsed/>
     <w:rsid w:val="00AF36ED"/>
   </w:style>
   <w:style w:type="paragraph" w:customStyle="1" w:styleId="h1-pagebreak">
     <w:name w:val="h1-pagebreak"/>
-    <w:basedOn w:val="Heading1"/>
+    <w:basedOn w:val="berschrift1"/>
     <w:qFormat/>
     <w:rsid w:val="00DD5581"/>
     <w:pPr>
@@ -11768,18 +11903,18 @@
       <w:b w:val="0"/>
     </w:rPr>
   </w:style>
-  <w:style w:type="character" w:customStyle="1" w:styleId="BodyTextChar">
-    <w:name w:val="Body Text Char"/>
-    <w:basedOn w:val="DefaultParagraphFont"/>
-    <w:link w:val="BodyText"/>
+  <w:style w:type="character" w:customStyle="1" w:styleId="TextkrperZchn">
+    <w:name w:val="Textkörper Zchn"/>
+    <w:basedOn w:val="Absatz-Standardschriftart"/>
+    <w:link w:val="Textkrper"/>
     <w:rsid w:val="005036C4"/>
     <w:rPr>
       <w:rFonts w:ascii="Times New Roman" w:hAnsi="Times New Roman"/>
     </w:rPr>
   </w:style>
-  <w:style w:type="table" w:styleId="TableGrid">
+  <w:style w:type="table" w:styleId="Tabellenraster">
     <w:name w:val="Table Grid"/>
-    <w:basedOn w:val="TableNormal"/>
+    <w:basedOn w:val="NormaleTabelle"/>
     <w:rsid w:val="00006D3F"/>
     <w:pPr>
       <w:spacing w:after="0"/>
@@ -11795,9 +11930,9 @@
       </w:tblBorders>
     </w:tblPr>
   </w:style>
-  <w:style w:type="table" w:styleId="GridTable1Light">
+  <w:style w:type="table" w:styleId="Gitternetztabelle1hell">
     <w:name w:val="Grid Table 1 Light"/>
-    <w:basedOn w:val="TableNormal"/>
+    <w:basedOn w:val="NormaleTabelle"/>
     <w:rsid w:val="00006D3F"/>
     <w:pPr>
       <w:spacing w:after="0"/>
@@ -11851,9 +11986,9 @@
       </w:rPr>
     </w:tblStylePr>
   </w:style>
-  <w:style w:type="table" w:styleId="PlainTable2">
+  <w:style w:type="table" w:styleId="EinfacheTabelle2">
     <w:name w:val="Plain Table 2"/>
-    <w:basedOn w:val="TableNormal"/>
+    <w:basedOn w:val="NormaleTabelle"/>
     <w:rsid w:val="00006D3F"/>
     <w:pPr>
       <w:spacing w:after="0"/>
@@ -11930,9 +12065,9 @@
       </w:tcPr>
     </w:tblStylePr>
   </w:style>
-  <w:style w:type="table" w:styleId="PlainTable1">
+  <w:style w:type="table" w:styleId="EinfacheTabelle1">
     <w:name w:val="Plain Table 1"/>
-    <w:basedOn w:val="TableNormal"/>
+    <w:basedOn w:val="NormaleTabelle"/>
     <w:rsid w:val="00006D3F"/>
     <w:pPr>
       <w:spacing w:after="0"/>
@@ -11992,9 +12127,9 @@
       </w:tcPr>
     </w:tblStylePr>
   </w:style>
-  <w:style w:type="character" w:styleId="BookTitle">
+  <w:style w:type="character" w:styleId="Buchtitel">
     <w:name w:val="Book Title"/>
-    <w:basedOn w:val="DefaultParagraphFont"/>
+    <w:basedOn w:val="Absatz-Standardschriftart"/>
     <w:rsid w:val="00F14702"/>
     <w:rPr>
       <w:b/>
@@ -12013,10 +12148,10 @@
       <w:b/>
     </w:rPr>
   </w:style>
-  <w:style w:type="paragraph" w:styleId="TOC1">
+  <w:style w:type="paragraph" w:styleId="Verzeichnis1">
     <w:name w:val="toc 1"/>
-    <w:basedOn w:val="Normal"/>
-    <w:next w:val="Normal"/>
+    <w:basedOn w:val="Standard"/>
+    <w:next w:val="Standard"/>
     <w:autoRedefine/>
     <w:uiPriority w:val="39"/>
     <w:unhideWhenUsed/>
@@ -12025,10 +12160,10 @@
       <w:spacing w:after="100"/>
     </w:pPr>
   </w:style>
-  <w:style w:type="paragraph" w:styleId="TOC2">
+  <w:style w:type="paragraph" w:styleId="Verzeichnis2">
     <w:name w:val="toc 2"/>
-    <w:basedOn w:val="Normal"/>
-    <w:next w:val="Normal"/>
+    <w:basedOn w:val="Standard"/>
+    <w:next w:val="Standard"/>
     <w:autoRedefine/>
     <w:uiPriority w:val="39"/>
     <w:unhideWhenUsed/>
@@ -12038,10 +12173,10 @@
       <w:ind w:left="240"/>
     </w:pPr>
   </w:style>
-  <w:style w:type="paragraph" w:styleId="TOC3">
+  <w:style w:type="paragraph" w:styleId="Verzeichnis3">
     <w:name w:val="toc 3"/>
-    <w:basedOn w:val="Normal"/>
-    <w:next w:val="Normal"/>
+    <w:basedOn w:val="Standard"/>
+    <w:next w:val="Standard"/>
     <w:autoRedefine/>
     <w:uiPriority w:val="39"/>
     <w:unhideWhenUsed/>

</xml_diff>